<commit_message>
delete the wrong SRS
</commit_message>
<xml_diff>
--- a/doc/srsTemplate.docx
+++ b/doc/srsTemplate.docx
@@ -1,6 +1,6 @@
 
 <file path=word/document.xml><?xml version="1.0" encoding="utf-8"?>
-<w:document xmlns:wpc="http://schemas.microsoft.com/office/word/2010/wordprocessingCanvas" xmlns:cx="http://schemas.microsoft.com/office/drawing/2014/chartex" xmlns:cx1="http://schemas.microsoft.com/office/drawing/2015/9/8/chartex" xmlns:cx2="http://schemas.microsoft.com/office/drawing/2015/10/21/chartex" xmlns:cx3="http://schemas.microsoft.com/office/drawing/2016/5/9/chartex" xmlns:cx4="http://schemas.microsoft.com/office/drawing/2016/5/10/chartex" xmlns:cx5="http://schemas.microsoft.com/office/drawing/2016/5/11/chartex" xmlns:cx6="http://schemas.microsoft.com/office/drawing/2016/5/12/chartex" xmlns:cx7="http://schemas.microsoft.com/office/drawing/2016/5/13/chartex" xmlns:cx8="http://schemas.microsoft.com/office/drawing/2016/5/14/chartex" xmlns:mc="http://schemas.openxmlformats.org/markup-compatibility/2006" xmlns:aink="http://schemas.microsoft.com/office/drawing/2016/ink" xmlns:am3d="http://schemas.microsoft.com/office/drawing/2017/model3d" xmlns:o="urn:schemas-microsoft-com:office:office" xmlns:r="http://schemas.openxmlformats.org/officeDocument/2006/relationships" xmlns:m="http://schemas.openxmlformats.org/officeDocument/2006/math" xmlns:v="urn:schemas-microsoft-com:vml" xmlns:wp14="http://schemas.microsoft.com/office/word/2010/wordprocessingDrawing" xmlns:wp="http://schemas.openxmlformats.org/drawingml/2006/wordprocessingDrawing" xmlns:w10="urn:schemas-microsoft-com:office:word" xmlns:w="http://schemas.openxmlformats.org/wordprocessingml/2006/main" xmlns:w14="http://schemas.microsoft.com/office/word/2010/wordml" xmlns:w15="http://schemas.microsoft.com/office/word/2012/wordml" xmlns:w16cid="http://schemas.microsoft.com/office/word/2016/wordml/cid" xmlns:w16se="http://schemas.microsoft.com/office/word/2015/wordml/symex" xmlns:wpg="http://schemas.microsoft.com/office/word/2010/wordprocessingGroup" xmlns:wpi="http://schemas.microsoft.com/office/word/2010/wordprocessingInk" xmlns:wne="http://schemas.microsoft.com/office/word/2006/wordml" xmlns:wps="http://schemas.microsoft.com/office/word/2010/wordprocessingShape" mc:Ignorable="w14 w15 w16se w16cid wp14">
+<w:document xmlns:wpc="http://schemas.microsoft.com/office/word/2010/wordprocessingCanvas" xmlns:cx="http://schemas.microsoft.com/office/drawing/2014/chartex" xmlns:cx1="http://schemas.microsoft.com/office/drawing/2015/9/8/chartex" xmlns:cx2="http://schemas.microsoft.com/office/drawing/2015/10/21/chartex" xmlns:cx3="http://schemas.microsoft.com/office/drawing/2016/5/9/chartex" xmlns:cx4="http://schemas.microsoft.com/office/drawing/2016/5/10/chartex" xmlns:cx5="http://schemas.microsoft.com/office/drawing/2016/5/11/chartex" xmlns:cx6="http://schemas.microsoft.com/office/drawing/2016/5/12/chartex" xmlns:cx7="http://schemas.microsoft.com/office/drawing/2016/5/13/chartex" xmlns:cx8="http://schemas.microsoft.com/office/drawing/2016/5/14/chartex" xmlns:mc="http://schemas.openxmlformats.org/markup-compatibility/2006" xmlns:aink="http://schemas.microsoft.com/office/drawing/2016/ink" xmlns:am3d="http://schemas.microsoft.com/office/drawing/2017/model3d" xmlns:o="urn:schemas-microsoft-com:office:office" xmlns:oel="http://schemas.microsoft.com/office/2019/extlst" xmlns:r="http://schemas.openxmlformats.org/officeDocument/2006/relationships" xmlns:m="http://schemas.openxmlformats.org/officeDocument/2006/math" xmlns:v="urn:schemas-microsoft-com:vml" xmlns:wp14="http://schemas.microsoft.com/office/word/2010/wordprocessingDrawing" xmlns:wp="http://schemas.openxmlformats.org/drawingml/2006/wordprocessingDrawing" xmlns:w10="urn:schemas-microsoft-com:office:word" xmlns:w="http://schemas.openxmlformats.org/wordprocessingml/2006/main" xmlns:w14="http://schemas.microsoft.com/office/word/2010/wordml" xmlns:w15="http://schemas.microsoft.com/office/word/2012/wordml" xmlns:w16cex="http://schemas.microsoft.com/office/word/2018/wordml/cex" xmlns:w16cid="http://schemas.microsoft.com/office/word/2016/wordml/cid" xmlns:w16="http://schemas.microsoft.com/office/word/2018/wordml" xmlns:w16sdtdh="http://schemas.microsoft.com/office/word/2020/wordml/sdtdatahash" xmlns:w16se="http://schemas.microsoft.com/office/word/2015/wordml/symex" xmlns:wpg="http://schemas.microsoft.com/office/word/2010/wordprocessingGroup" xmlns:wpi="http://schemas.microsoft.com/office/word/2010/wordprocessingInk" xmlns:wne="http://schemas.microsoft.com/office/word/2006/wordml" xmlns:wps="http://schemas.microsoft.com/office/word/2010/wordprocessingShape" mc:Ignorable="w14 w15 w16se w16cid w16 w16cex w16sdtdh wp14">
   <w:body>
     <w:p>
       <w:pPr>
@@ -9,7 +9,7 @@
     </w:p>
     <w:p>
       <w:pPr>
-        <w:pStyle w:val="Title"/>
+        <w:pStyle w:val="a5"/>
       </w:pPr>
       <w:r>
         <w:t>Software Requirements Specification</w:t>
@@ -17,7 +17,7 @@
     </w:p>
     <w:p>
       <w:pPr>
-        <w:pStyle w:val="Title"/>
+        <w:pStyle w:val="a5"/>
         <w:spacing w:before="0" w:after="400"/>
         <w:rPr>
           <w:sz w:val="40"/>
@@ -32,10 +32,22 @@
     </w:p>
     <w:p>
       <w:pPr>
-        <w:pStyle w:val="Title"/>
-      </w:pPr>
-      <w:r>
-        <w:t>&lt;Project&gt;</w:t>
+        <w:pStyle w:val="a5"/>
+      </w:pPr>
+      <w:r>
+        <w:t>&lt;</w:t>
+      </w:r>
+      <w:r>
+        <w:t xml:space="preserve"> </w:t>
+      </w:r>
+      <w:r>
+        <w:t>Virtual Room Reservation</w:t>
+      </w:r>
+      <w:r>
+        <w:t xml:space="preserve"> </w:t>
+      </w:r>
+      <w:r>
+        <w:t>&gt;</w:t>
       </w:r>
     </w:p>
     <w:p>
@@ -59,7 +71,13 @@
         <w:pStyle w:val="ByLine"/>
       </w:pPr>
       <w:r>
-        <w:t>&lt;organization&gt;</w:t>
+        <w:t>&lt;</w:t>
+      </w:r>
+      <w:r>
+        <w:t xml:space="preserve"> NSYSU CSE </w:t>
+      </w:r>
+      <w:r>
+        <w:t>&gt;</w:t>
       </w:r>
     </w:p>
     <w:p>
@@ -67,7 +85,19 @@
         <w:pStyle w:val="ByLine"/>
       </w:pPr>
       <w:r>
-        <w:t>&lt;date created&gt;</w:t>
+        <w:t>&lt;</w:t>
+      </w:r>
+      <w:r>
+        <w:t xml:space="preserve"> </w:t>
+      </w:r>
+      <w:r>
+        <w:t>2023.11.09</w:t>
+      </w:r>
+      <w:r>
+        <w:t xml:space="preserve"> </w:t>
+      </w:r>
+      <w:r>
+        <w:t>&gt;</w:t>
       </w:r>
     </w:p>
     <w:p>
@@ -108,7 +138,7 @@
     </w:p>
     <w:p>
       <w:pPr>
-        <w:pStyle w:val="TOC1"/>
+        <w:pStyle w:val="10"/>
         <w:rPr>
           <w:rFonts w:asciiTheme="minorHAnsi" w:eastAsiaTheme="minorEastAsia" w:hAnsiTheme="minorHAnsi" w:cstheme="minorBidi"/>
           <w:b w:val="0"/>
@@ -138,8 +168,6 @@
         </w:rPr>
         <w:fldChar w:fldCharType="separate"/>
       </w:r>
-      <w:bookmarkStart w:id="6" w:name="_GoBack"/>
-      <w:bookmarkEnd w:id="6"/>
       <w:r>
         <w:t>Table of Contents</w:t>
       </w:r>
@@ -164,7 +192,7 @@
     </w:p>
     <w:p>
       <w:pPr>
-        <w:pStyle w:val="TOC1"/>
+        <w:pStyle w:val="10"/>
         <w:rPr>
           <w:rFonts w:asciiTheme="minorHAnsi" w:eastAsiaTheme="minorEastAsia" w:hAnsiTheme="minorHAnsi" w:cstheme="minorBidi"/>
           <w:b w:val="0"/>
@@ -197,7 +225,7 @@
     </w:p>
     <w:p>
       <w:pPr>
-        <w:pStyle w:val="TOC1"/>
+        <w:pStyle w:val="10"/>
         <w:rPr>
           <w:rFonts w:asciiTheme="minorHAnsi" w:eastAsiaTheme="minorEastAsia" w:hAnsiTheme="minorHAnsi" w:cstheme="minorBidi"/>
           <w:b w:val="0"/>
@@ -243,7 +271,7 @@
     </w:p>
     <w:p>
       <w:pPr>
-        <w:pStyle w:val="TOC2"/>
+        <w:pStyle w:val="20"/>
         <w:tabs>
           <w:tab w:val="left" w:pos="960"/>
         </w:tabs>
@@ -319,7 +347,7 @@
     </w:p>
     <w:p>
       <w:pPr>
-        <w:pStyle w:val="TOC2"/>
+        <w:pStyle w:val="20"/>
         <w:tabs>
           <w:tab w:val="left" w:pos="960"/>
         </w:tabs>
@@ -395,7 +423,7 @@
     </w:p>
     <w:p>
       <w:pPr>
-        <w:pStyle w:val="TOC2"/>
+        <w:pStyle w:val="20"/>
         <w:tabs>
           <w:tab w:val="left" w:pos="960"/>
         </w:tabs>
@@ -471,7 +499,7 @@
     </w:p>
     <w:p>
       <w:pPr>
-        <w:pStyle w:val="TOC2"/>
+        <w:pStyle w:val="20"/>
         <w:tabs>
           <w:tab w:val="left" w:pos="960"/>
         </w:tabs>
@@ -547,7 +575,7 @@
     </w:p>
     <w:p>
       <w:pPr>
-        <w:pStyle w:val="TOC2"/>
+        <w:pStyle w:val="20"/>
         <w:tabs>
           <w:tab w:val="left" w:pos="960"/>
         </w:tabs>
@@ -623,7 +651,7 @@
     </w:p>
     <w:p>
       <w:pPr>
-        <w:pStyle w:val="TOC1"/>
+        <w:pStyle w:val="10"/>
         <w:rPr>
           <w:rFonts w:asciiTheme="minorHAnsi" w:eastAsiaTheme="minorEastAsia" w:hAnsiTheme="minorHAnsi" w:cstheme="minorBidi"/>
           <w:b w:val="0"/>
@@ -669,7 +697,7 @@
     </w:p>
     <w:p>
       <w:pPr>
-        <w:pStyle w:val="TOC2"/>
+        <w:pStyle w:val="20"/>
         <w:tabs>
           <w:tab w:val="left" w:pos="960"/>
         </w:tabs>
@@ -745,7 +773,7 @@
     </w:p>
     <w:p>
       <w:pPr>
-        <w:pStyle w:val="TOC2"/>
+        <w:pStyle w:val="20"/>
         <w:tabs>
           <w:tab w:val="left" w:pos="960"/>
         </w:tabs>
@@ -821,7 +849,7 @@
     </w:p>
     <w:p>
       <w:pPr>
-        <w:pStyle w:val="TOC2"/>
+        <w:pStyle w:val="20"/>
         <w:tabs>
           <w:tab w:val="left" w:pos="960"/>
         </w:tabs>
@@ -897,7 +925,7 @@
     </w:p>
     <w:p>
       <w:pPr>
-        <w:pStyle w:val="TOC2"/>
+        <w:pStyle w:val="20"/>
         <w:tabs>
           <w:tab w:val="left" w:pos="960"/>
         </w:tabs>
@@ -973,7 +1001,7 @@
     </w:p>
     <w:p>
       <w:pPr>
-        <w:pStyle w:val="TOC1"/>
+        <w:pStyle w:val="10"/>
         <w:rPr>
           <w:rFonts w:asciiTheme="minorHAnsi" w:eastAsiaTheme="minorEastAsia" w:hAnsiTheme="minorHAnsi" w:cstheme="minorBidi"/>
           <w:b w:val="0"/>
@@ -1019,7 +1047,7 @@
     </w:p>
     <w:p>
       <w:pPr>
-        <w:pStyle w:val="TOC2"/>
+        <w:pStyle w:val="20"/>
         <w:tabs>
           <w:tab w:val="left" w:pos="960"/>
         </w:tabs>
@@ -1095,7 +1123,7 @@
     </w:p>
     <w:p>
       <w:pPr>
-        <w:pStyle w:val="TOC2"/>
+        <w:pStyle w:val="20"/>
         <w:tabs>
           <w:tab w:val="left" w:pos="960"/>
         </w:tabs>
@@ -1171,7 +1199,7 @@
     </w:p>
     <w:p>
       <w:pPr>
-        <w:pStyle w:val="TOC1"/>
+        <w:pStyle w:val="10"/>
         <w:rPr>
           <w:rFonts w:asciiTheme="minorHAnsi" w:eastAsiaTheme="minorEastAsia" w:hAnsiTheme="minorHAnsi" w:cstheme="minorBidi"/>
           <w:b w:val="0"/>
@@ -1217,7 +1245,7 @@
     </w:p>
     <w:p>
       <w:pPr>
-        <w:pStyle w:val="TOC2"/>
+        <w:pStyle w:val="20"/>
         <w:tabs>
           <w:tab w:val="left" w:pos="960"/>
         </w:tabs>
@@ -1293,7 +1321,7 @@
     </w:p>
     <w:p>
       <w:pPr>
-        <w:pStyle w:val="TOC2"/>
+        <w:pStyle w:val="20"/>
         <w:tabs>
           <w:tab w:val="left" w:pos="960"/>
         </w:tabs>
@@ -1369,7 +1397,7 @@
     </w:p>
     <w:p>
       <w:pPr>
-        <w:pStyle w:val="TOC2"/>
+        <w:pStyle w:val="20"/>
         <w:tabs>
           <w:tab w:val="left" w:pos="960"/>
         </w:tabs>
@@ -1464,11 +1492,11 @@
       <w:pPr>
         <w:pStyle w:val="TOCEntry"/>
       </w:pPr>
-      <w:bookmarkStart w:id="7" w:name="_Toc25319670"/>
+      <w:bookmarkStart w:id="6" w:name="_Toc25319670"/>
       <w:r>
         <w:t>Revision History</w:t>
       </w:r>
-      <w:bookmarkEnd w:id="7"/>
+      <w:bookmarkEnd w:id="6"/>
     </w:p>
     <w:tbl>
       <w:tblPr>
@@ -1715,49 +1743,49 @@
     </w:p>
     <w:p>
       <w:pPr>
-        <w:pStyle w:val="Heading1"/>
-      </w:pPr>
-      <w:bookmarkStart w:id="8" w:name="_Toc439994665"/>
-      <w:bookmarkStart w:id="9" w:name="_Toc25319671"/>
+        <w:pStyle w:val="1"/>
+      </w:pPr>
+      <w:bookmarkStart w:id="7" w:name="_Toc439994665"/>
+      <w:bookmarkStart w:id="8" w:name="_Toc25319671"/>
       <w:r>
         <w:lastRenderedPageBreak/>
         <w:t>Introduction</w:t>
       </w:r>
+      <w:bookmarkEnd w:id="7"/>
       <w:bookmarkEnd w:id="8"/>
+    </w:p>
+    <w:p>
+      <w:pPr>
+        <w:pStyle w:val="2"/>
+      </w:pPr>
+      <w:bookmarkStart w:id="9" w:name="_Toc439994667"/>
+      <w:bookmarkStart w:id="10" w:name="_Toc25319672"/>
+      <w:r>
+        <w:t>Purpose</w:t>
+      </w:r>
       <w:bookmarkEnd w:id="9"/>
-    </w:p>
-    <w:p>
-      <w:pPr>
-        <w:pStyle w:val="Heading2"/>
-      </w:pPr>
-      <w:bookmarkStart w:id="10" w:name="_Toc439994667"/>
-      <w:bookmarkStart w:id="11" w:name="_Toc25319672"/>
-      <w:r>
-        <w:t>Purpose</w:t>
-      </w:r>
       <w:bookmarkEnd w:id="10"/>
+      <w:r>
+        <w:t xml:space="preserve"> </w:t>
+      </w:r>
+    </w:p>
+    <w:p>
+      <w:pPr>
+        <w:pStyle w:val="template"/>
+      </w:pPr>
+      <w:r>
+        <w:t>&lt;Identify the product whose software requirements are specified in this document, including the revision or release number. Describe the scope of the product that is covered by this SRS, particularly if this SRS describes only part of the system or a single subsystem.&gt;</w:t>
+      </w:r>
+    </w:p>
+    <w:p>
+      <w:pPr>
+        <w:pStyle w:val="2"/>
+      </w:pPr>
+      <w:bookmarkStart w:id="11" w:name="_Toc25319673"/>
+      <w:r>
+        <w:t>Glossary</w:t>
+      </w:r>
       <w:bookmarkEnd w:id="11"/>
-      <w:r>
-        <w:t xml:space="preserve"> </w:t>
-      </w:r>
-    </w:p>
-    <w:p>
-      <w:pPr>
-        <w:pStyle w:val="template"/>
-      </w:pPr>
-      <w:r>
-        <w:t>&lt;Identify the product whose software requirements are specified in this document, including the revision or release number. Describe the scope of the product that is covered by this SRS, particularly if this SRS describes only part of the system or a single subsystem.&gt;</w:t>
-      </w:r>
-    </w:p>
-    <w:p>
-      <w:pPr>
-        <w:pStyle w:val="Heading2"/>
-      </w:pPr>
-      <w:bookmarkStart w:id="12" w:name="_Toc25319673"/>
-      <w:r>
-        <w:t>Glossary</w:t>
-      </w:r>
-      <w:bookmarkEnd w:id="12"/>
     </w:p>
     <w:p>
       <w:pPr>
@@ -1776,85 +1804,85 @@
     </w:p>
     <w:p>
       <w:pPr>
-        <w:pStyle w:val="Heading2"/>
-      </w:pPr>
-      <w:bookmarkStart w:id="13" w:name="_Toc439994669"/>
-      <w:bookmarkStart w:id="14" w:name="_Toc25319674"/>
+        <w:pStyle w:val="2"/>
+      </w:pPr>
+      <w:bookmarkStart w:id="12" w:name="_Toc439994669"/>
+      <w:bookmarkStart w:id="13" w:name="_Toc25319674"/>
       <w:r>
         <w:t>Intended Audience and Reading Suggestions</w:t>
       </w:r>
+      <w:bookmarkEnd w:id="12"/>
       <w:bookmarkEnd w:id="13"/>
+    </w:p>
+    <w:p>
+      <w:pPr>
+        <w:pStyle w:val="template"/>
+      </w:pPr>
+      <w:r>
+        <w:t>&lt;Describe the different types of reader that the document is intended for, such as developers, project managers, marketing staff, users, testers, and documentation writers. Describe what the rest of this SRS contains and how it is organized. Suggest a sequence for reading the document, beginning with the overview sections and proceeding through the sections that are most pertinent to each reader type.&gt;</w:t>
+      </w:r>
+    </w:p>
+    <w:p>
+      <w:pPr>
+        <w:pStyle w:val="2"/>
+      </w:pPr>
+      <w:bookmarkStart w:id="14" w:name="_Toc439994670"/>
+      <w:bookmarkStart w:id="15" w:name="_Toc25319675"/>
+      <w:r>
+        <w:t>Product Scope</w:t>
+      </w:r>
       <w:bookmarkEnd w:id="14"/>
+      <w:bookmarkEnd w:id="15"/>
     </w:p>
     <w:p>
       <w:pPr>
         <w:pStyle w:val="template"/>
       </w:pPr>
       <w:r>
-        <w:t>&lt;Describe the different types of reader that the document is intended for, such as developers, project managers, marketing staff, users, testers, and documentation writers. Describe what the rest of this SRS contains and how it is organized. Suggest a sequence for reading the document, beginning with the overview sections and proceeding through the sections that are most pertinent to each reader type.&gt;</w:t>
-      </w:r>
-    </w:p>
-    <w:p>
-      <w:pPr>
-        <w:pStyle w:val="Heading2"/>
-      </w:pPr>
-      <w:bookmarkStart w:id="15" w:name="_Toc439994670"/>
-      <w:bookmarkStart w:id="16" w:name="_Toc25319675"/>
-      <w:r>
-        <w:t>Product Scope</w:t>
-      </w:r>
-      <w:bookmarkEnd w:id="15"/>
+        <w:t>&lt;Provide a short description of the software being specified and its purpose, including relevant benefits, objectives, and goals. Relate the software to corporate goals or business strategies. If a separate vision and scope document is available, refer to it rather than duplicating its contents here.&gt;</w:t>
+      </w:r>
+    </w:p>
+    <w:p>
+      <w:pPr>
+        <w:pStyle w:val="2"/>
+      </w:pPr>
+      <w:bookmarkStart w:id="16" w:name="_Toc439994672"/>
+      <w:bookmarkStart w:id="17" w:name="_Toc25319676"/>
+      <w:r>
+        <w:t>References</w:t>
+      </w:r>
       <w:bookmarkEnd w:id="16"/>
+      <w:bookmarkEnd w:id="17"/>
     </w:p>
     <w:p>
       <w:pPr>
         <w:pStyle w:val="template"/>
       </w:pPr>
       <w:r>
-        <w:t>&lt;Provide a short description of the software being specified and its purpose, including relevant benefits, objectives, and goals. Relate the software to corporate goals or business strategies. If a separate vision and scope document is available, refer to it rather than duplicating its contents here.&gt;</w:t>
-      </w:r>
-    </w:p>
-    <w:p>
-      <w:pPr>
-        <w:pStyle w:val="Heading2"/>
-      </w:pPr>
-      <w:bookmarkStart w:id="17" w:name="_Toc439994672"/>
-      <w:bookmarkStart w:id="18" w:name="_Toc25319676"/>
-      <w:r>
-        <w:t>References</w:t>
-      </w:r>
-      <w:bookmarkEnd w:id="17"/>
+        <w:t>&lt;List any other documents or Web addresses to which this SRS refers. These may include user interface style guides, contracts, standards, system requirements specifications, use case documents, or a vision and scope document. Provide enough information so that the reader could access a copy of each reference, including title, author, version number, date, and source or location.&gt;</w:t>
+      </w:r>
+    </w:p>
+    <w:p>
+      <w:pPr>
+        <w:pStyle w:val="1"/>
+      </w:pPr>
+      <w:bookmarkStart w:id="18" w:name="_Toc439994673"/>
+      <w:bookmarkStart w:id="19" w:name="_Toc25319677"/>
+      <w:r>
+        <w:t>Overall Description</w:t>
+      </w:r>
       <w:bookmarkEnd w:id="18"/>
-    </w:p>
-    <w:p>
-      <w:pPr>
-        <w:pStyle w:val="template"/>
-      </w:pPr>
-      <w:r>
-        <w:t>&lt;List any other documents or Web addresses to which this SRS refers. These may include user interface style guides, contracts, standards, system requirements specifications, use case documents, or a vision and scope document. Provide enough information so that the reader could access a copy of each reference, including title, author, version number, date, and source or location.&gt;</w:t>
-      </w:r>
-    </w:p>
-    <w:p>
-      <w:pPr>
-        <w:pStyle w:val="Heading1"/>
-      </w:pPr>
-      <w:bookmarkStart w:id="19" w:name="_Toc439994673"/>
-      <w:bookmarkStart w:id="20" w:name="_Toc25319677"/>
-      <w:r>
-        <w:t>Overall Description</w:t>
-      </w:r>
       <w:bookmarkEnd w:id="19"/>
+    </w:p>
+    <w:p>
+      <w:pPr>
+        <w:pStyle w:val="2"/>
+      </w:pPr>
+      <w:bookmarkStart w:id="20" w:name="_Toc25319678"/>
+      <w:r>
+        <w:t>System Environment</w:t>
+      </w:r>
       <w:bookmarkEnd w:id="20"/>
-    </w:p>
-    <w:p>
-      <w:pPr>
-        <w:pStyle w:val="Heading2"/>
-      </w:pPr>
-      <w:bookmarkStart w:id="21" w:name="_Toc25319678"/>
-      <w:r>
-        <w:t>System Environment</w:t>
-      </w:r>
-      <w:bookmarkEnd w:id="21"/>
     </w:p>
     <w:p>
       <w:pPr>
@@ -2088,13 +2116,13 @@
     </w:p>
     <w:p>
       <w:pPr>
-        <w:pStyle w:val="Heading2"/>
-      </w:pPr>
-      <w:bookmarkStart w:id="22" w:name="_Toc25319679"/>
+        <w:pStyle w:val="2"/>
+      </w:pPr>
+      <w:bookmarkStart w:id="21" w:name="_Toc25319679"/>
       <w:r>
         <w:t>Functional Requirements Definition</w:t>
       </w:r>
-      <w:bookmarkEnd w:id="22"/>
+      <w:bookmarkEnd w:id="21"/>
     </w:p>
     <w:p>
       <w:pPr>
@@ -2828,13 +2856,13 @@
     </w:p>
     <w:p>
       <w:pPr>
-        <w:pStyle w:val="Heading2"/>
-      </w:pPr>
-      <w:bookmarkStart w:id="23" w:name="_Toc25319680"/>
+        <w:pStyle w:val="2"/>
+      </w:pPr>
+      <w:bookmarkStart w:id="22" w:name="_Toc25319680"/>
       <w:r>
         <w:t>User Interface Specifications</w:t>
       </w:r>
-      <w:bookmarkEnd w:id="23"/>
+      <w:bookmarkEnd w:id="22"/>
     </w:p>
     <w:p>
       <w:pPr>
@@ -2886,13 +2914,13 @@
     </w:p>
     <w:p>
       <w:pPr>
-        <w:pStyle w:val="Heading2"/>
-      </w:pPr>
-      <w:bookmarkStart w:id="24" w:name="_Toc25319681"/>
+        <w:pStyle w:val="2"/>
+      </w:pPr>
+      <w:bookmarkStart w:id="23" w:name="_Toc25319681"/>
       <w:r>
         <w:t>Non-Functional Requirements</w:t>
       </w:r>
-      <w:bookmarkEnd w:id="24"/>
+      <w:bookmarkEnd w:id="23"/>
     </w:p>
     <w:p>
       <w:pPr>
@@ -3031,30 +3059,30 @@
     </w:p>
     <w:p>
       <w:pPr>
-        <w:pStyle w:val="Heading1"/>
-      </w:pPr>
-      <w:bookmarkStart w:id="25" w:name="_Toc439994682"/>
-      <w:bookmarkStart w:id="26" w:name="_Toc441230986"/>
-      <w:bookmarkStart w:id="27" w:name="_Toc25319682"/>
+        <w:pStyle w:val="1"/>
+      </w:pPr>
+      <w:bookmarkStart w:id="24" w:name="_Toc439994682"/>
+      <w:bookmarkStart w:id="25" w:name="_Toc441230986"/>
+      <w:bookmarkStart w:id="26" w:name="_Toc25319682"/>
       <w:r>
         <w:t>Requirements</w:t>
       </w:r>
+      <w:bookmarkEnd w:id="24"/>
       <w:bookmarkEnd w:id="25"/>
+      <w:r>
+        <w:t xml:space="preserve"> Specifications</w:t>
+      </w:r>
       <w:bookmarkEnd w:id="26"/>
-      <w:r>
-        <w:t xml:space="preserve"> Specifications</w:t>
+    </w:p>
+    <w:p>
+      <w:pPr>
+        <w:pStyle w:val="2"/>
+      </w:pPr>
+      <w:bookmarkStart w:id="27" w:name="_Toc25319683"/>
+      <w:r>
+        <w:t>External Interface Requirements</w:t>
       </w:r>
       <w:bookmarkEnd w:id="27"/>
-    </w:p>
-    <w:p>
-      <w:pPr>
-        <w:pStyle w:val="Heading2"/>
-      </w:pPr>
-      <w:bookmarkStart w:id="28" w:name="_Toc25319683"/>
-      <w:r>
-        <w:t>External Interface Requirements</w:t>
-      </w:r>
-      <w:bookmarkEnd w:id="28"/>
     </w:p>
     <w:p>
       <w:pPr>
@@ -3126,13 +3154,13 @@
     </w:p>
     <w:p>
       <w:pPr>
-        <w:pStyle w:val="Heading2"/>
-      </w:pPr>
-      <w:bookmarkStart w:id="29" w:name="_Toc25319684"/>
+        <w:pStyle w:val="2"/>
+      </w:pPr>
+      <w:bookmarkStart w:id="28" w:name="_Toc25319684"/>
       <w:r>
         <w:t>Functional Requirements</w:t>
       </w:r>
-      <w:bookmarkEnd w:id="29"/>
+      <w:bookmarkEnd w:id="28"/>
     </w:p>
     <w:p>
       <w:pPr>
@@ -4416,45 +4444,45 @@
     </w:p>
     <w:p>
       <w:pPr>
-        <w:pStyle w:val="Heading1"/>
-      </w:pPr>
+        <w:pStyle w:val="1"/>
+      </w:pPr>
+      <w:bookmarkStart w:id="29" w:name="_Toc25319685"/>
       <w:bookmarkStart w:id="30" w:name="_Toc439994690"/>
-      <w:bookmarkStart w:id="31" w:name="_Toc25319685"/>
       <w:r>
         <w:t>Other Nonfunctional Requirements</w:t>
       </w:r>
+      <w:bookmarkEnd w:id="29"/>
+    </w:p>
+    <w:p>
+      <w:pPr>
+        <w:pStyle w:val="2"/>
+      </w:pPr>
+      <w:bookmarkStart w:id="31" w:name="_Toc25319686"/>
+      <w:r>
+        <w:t>Performance Requirements</w:t>
+      </w:r>
+      <w:bookmarkEnd w:id="30"/>
       <w:bookmarkEnd w:id="31"/>
     </w:p>
     <w:p>
       <w:pPr>
-        <w:pStyle w:val="Heading2"/>
-      </w:pPr>
-      <w:bookmarkStart w:id="32" w:name="_Toc25319686"/>
-      <w:r>
-        <w:t>Performance Requirements</w:t>
-      </w:r>
-      <w:bookmarkEnd w:id="30"/>
+        <w:pStyle w:val="template"/>
+      </w:pPr>
+      <w:r>
+        <w:t>&lt;If there are performance requirements for the product under various circumstances, state them here and explain their rationale, to help the developers understand the intent and make suitable design choices. Specify the timing relationships for real time systems. Make such requirements as specific as possible. You may need to state performance requirements for individual functional requirements or features.&gt;</w:t>
+      </w:r>
+    </w:p>
+    <w:p>
+      <w:pPr>
+        <w:pStyle w:val="2"/>
+      </w:pPr>
+      <w:bookmarkStart w:id="32" w:name="_Toc439994691"/>
+      <w:bookmarkStart w:id="33" w:name="_Toc25319687"/>
+      <w:r>
+        <w:t>Safety Requirements</w:t>
+      </w:r>
       <w:bookmarkEnd w:id="32"/>
-    </w:p>
-    <w:p>
-      <w:pPr>
-        <w:pStyle w:val="template"/>
-      </w:pPr>
-      <w:r>
-        <w:t>&lt;If there are performance requirements for the product under various circumstances, state them here and explain their rationale, to help the developers understand the intent and make suitable design choices. Specify the timing relationships for real time systems. Make such requirements as specific as possible. You may need to state performance requirements for individual functional requirements or features.&gt;</w:t>
-      </w:r>
-    </w:p>
-    <w:p>
-      <w:pPr>
-        <w:pStyle w:val="Heading2"/>
-      </w:pPr>
-      <w:bookmarkStart w:id="33" w:name="_Toc439994691"/>
-      <w:bookmarkStart w:id="34" w:name="_Toc25319687"/>
-      <w:r>
-        <w:t>Safety Requirements</w:t>
-      </w:r>
       <w:bookmarkEnd w:id="33"/>
-      <w:bookmarkEnd w:id="34"/>
     </w:p>
     <w:p>
       <w:pPr>
@@ -4470,15 +4498,15 @@
     </w:p>
     <w:p>
       <w:pPr>
-        <w:pStyle w:val="Heading2"/>
-      </w:pPr>
-      <w:bookmarkStart w:id="35" w:name="_Toc439994692"/>
-      <w:bookmarkStart w:id="36" w:name="_Toc25319688"/>
+        <w:pStyle w:val="2"/>
+      </w:pPr>
+      <w:bookmarkStart w:id="34" w:name="_Toc439994692"/>
+      <w:bookmarkStart w:id="35" w:name="_Toc25319688"/>
       <w:r>
         <w:t>Security Requirements</w:t>
       </w:r>
+      <w:bookmarkEnd w:id="34"/>
       <w:bookmarkEnd w:id="35"/>
-      <w:bookmarkEnd w:id="36"/>
     </w:p>
     <w:p>
       <w:pPr>
@@ -4501,7 +4529,7 @@
 </file>
 
 <file path=word/endnotes.xml><?xml version="1.0" encoding="utf-8"?>
-<w:endnotes xmlns:wpc="http://schemas.microsoft.com/office/word/2010/wordprocessingCanvas" xmlns:cx="http://schemas.microsoft.com/office/drawing/2014/chartex" xmlns:cx1="http://schemas.microsoft.com/office/drawing/2015/9/8/chartex" xmlns:cx2="http://schemas.microsoft.com/office/drawing/2015/10/21/chartex" xmlns:cx3="http://schemas.microsoft.com/office/drawing/2016/5/9/chartex" xmlns:cx4="http://schemas.microsoft.com/office/drawing/2016/5/10/chartex" xmlns:cx5="http://schemas.microsoft.com/office/drawing/2016/5/11/chartex" xmlns:cx6="http://schemas.microsoft.com/office/drawing/2016/5/12/chartex" xmlns:cx7="http://schemas.microsoft.com/office/drawing/2016/5/13/chartex" xmlns:cx8="http://schemas.microsoft.com/office/drawing/2016/5/14/chartex" xmlns:mc="http://schemas.openxmlformats.org/markup-compatibility/2006" xmlns:aink="http://schemas.microsoft.com/office/drawing/2016/ink" xmlns:am3d="http://schemas.microsoft.com/office/drawing/2017/model3d" xmlns:o="urn:schemas-microsoft-com:office:office" xmlns:r="http://schemas.openxmlformats.org/officeDocument/2006/relationships" xmlns:m="http://schemas.openxmlformats.org/officeDocument/2006/math" xmlns:v="urn:schemas-microsoft-com:vml" xmlns:wp14="http://schemas.microsoft.com/office/word/2010/wordprocessingDrawing" xmlns:wp="http://schemas.openxmlformats.org/drawingml/2006/wordprocessingDrawing" xmlns:w10="urn:schemas-microsoft-com:office:word" xmlns:w="http://schemas.openxmlformats.org/wordprocessingml/2006/main" xmlns:w14="http://schemas.microsoft.com/office/word/2010/wordml" xmlns:w15="http://schemas.microsoft.com/office/word/2012/wordml" xmlns:w16cid="http://schemas.microsoft.com/office/word/2016/wordml/cid" xmlns:w16se="http://schemas.microsoft.com/office/word/2015/wordml/symex" xmlns:wpg="http://schemas.microsoft.com/office/word/2010/wordprocessingGroup" xmlns:wpi="http://schemas.microsoft.com/office/word/2010/wordprocessingInk" xmlns:wne="http://schemas.microsoft.com/office/word/2006/wordml" xmlns:wps="http://schemas.microsoft.com/office/word/2010/wordprocessingShape" mc:Ignorable="w14 w15 w16se w16cid wp14">
+<w:endnotes xmlns:wpc="http://schemas.microsoft.com/office/word/2010/wordprocessingCanvas" xmlns:cx="http://schemas.microsoft.com/office/drawing/2014/chartex" xmlns:cx1="http://schemas.microsoft.com/office/drawing/2015/9/8/chartex" xmlns:cx2="http://schemas.microsoft.com/office/drawing/2015/10/21/chartex" xmlns:cx3="http://schemas.microsoft.com/office/drawing/2016/5/9/chartex" xmlns:cx4="http://schemas.microsoft.com/office/drawing/2016/5/10/chartex" xmlns:cx5="http://schemas.microsoft.com/office/drawing/2016/5/11/chartex" xmlns:cx6="http://schemas.microsoft.com/office/drawing/2016/5/12/chartex" xmlns:cx7="http://schemas.microsoft.com/office/drawing/2016/5/13/chartex" xmlns:cx8="http://schemas.microsoft.com/office/drawing/2016/5/14/chartex" xmlns:mc="http://schemas.openxmlformats.org/markup-compatibility/2006" xmlns:aink="http://schemas.microsoft.com/office/drawing/2016/ink" xmlns:am3d="http://schemas.microsoft.com/office/drawing/2017/model3d" xmlns:o="urn:schemas-microsoft-com:office:office" xmlns:oel="http://schemas.microsoft.com/office/2019/extlst" xmlns:r="http://schemas.openxmlformats.org/officeDocument/2006/relationships" xmlns:m="http://schemas.openxmlformats.org/officeDocument/2006/math" xmlns:v="urn:schemas-microsoft-com:vml" xmlns:wp14="http://schemas.microsoft.com/office/word/2010/wordprocessingDrawing" xmlns:wp="http://schemas.openxmlformats.org/drawingml/2006/wordprocessingDrawing" xmlns:w10="urn:schemas-microsoft-com:office:word" xmlns:w="http://schemas.openxmlformats.org/wordprocessingml/2006/main" xmlns:w14="http://schemas.microsoft.com/office/word/2010/wordml" xmlns:w15="http://schemas.microsoft.com/office/word/2012/wordml" xmlns:w16cex="http://schemas.microsoft.com/office/word/2018/wordml/cex" xmlns:w16cid="http://schemas.microsoft.com/office/word/2016/wordml/cid" xmlns:w16="http://schemas.microsoft.com/office/word/2018/wordml" xmlns:w16sdtdh="http://schemas.microsoft.com/office/word/2020/wordml/sdtdatahash" xmlns:w16se="http://schemas.microsoft.com/office/word/2015/wordml/symex" xmlns:wpg="http://schemas.microsoft.com/office/word/2010/wordprocessingGroup" xmlns:wpi="http://schemas.microsoft.com/office/word/2010/wordprocessingInk" xmlns:wne="http://schemas.microsoft.com/office/word/2006/wordml" xmlns:wps="http://schemas.microsoft.com/office/word/2010/wordprocessingShape" mc:Ignorable="w14 w15 w16se w16cid w16 w16cex w16sdtdh wp14">
   <w:endnote w:type="separator" w:id="-1">
     <w:p>
       <w:r>
@@ -4520,10 +4548,10 @@
 </file>
 
 <file path=word/footer1.xml><?xml version="1.0" encoding="utf-8"?>
-<w:ftr xmlns:wpc="http://schemas.microsoft.com/office/word/2010/wordprocessingCanvas" xmlns:cx="http://schemas.microsoft.com/office/drawing/2014/chartex" xmlns:cx1="http://schemas.microsoft.com/office/drawing/2015/9/8/chartex" xmlns:cx2="http://schemas.microsoft.com/office/drawing/2015/10/21/chartex" xmlns:cx3="http://schemas.microsoft.com/office/drawing/2016/5/9/chartex" xmlns:cx4="http://schemas.microsoft.com/office/drawing/2016/5/10/chartex" xmlns:cx5="http://schemas.microsoft.com/office/drawing/2016/5/11/chartex" xmlns:cx6="http://schemas.microsoft.com/office/drawing/2016/5/12/chartex" xmlns:cx7="http://schemas.microsoft.com/office/drawing/2016/5/13/chartex" xmlns:cx8="http://schemas.microsoft.com/office/drawing/2016/5/14/chartex" xmlns:mc="http://schemas.openxmlformats.org/markup-compatibility/2006" xmlns:aink="http://schemas.microsoft.com/office/drawing/2016/ink" xmlns:am3d="http://schemas.microsoft.com/office/drawing/2017/model3d" xmlns:o="urn:schemas-microsoft-com:office:office" xmlns:r="http://schemas.openxmlformats.org/officeDocument/2006/relationships" xmlns:m="http://schemas.openxmlformats.org/officeDocument/2006/math" xmlns:v="urn:schemas-microsoft-com:vml" xmlns:wp14="http://schemas.microsoft.com/office/word/2010/wordprocessingDrawing" xmlns:wp="http://schemas.openxmlformats.org/drawingml/2006/wordprocessingDrawing" xmlns:w10="urn:schemas-microsoft-com:office:word" xmlns:w="http://schemas.openxmlformats.org/wordprocessingml/2006/main" xmlns:w14="http://schemas.microsoft.com/office/word/2010/wordml" xmlns:w15="http://schemas.microsoft.com/office/word/2012/wordml" xmlns:w16cid="http://schemas.microsoft.com/office/word/2016/wordml/cid" xmlns:w16se="http://schemas.microsoft.com/office/word/2015/wordml/symex" xmlns:wpg="http://schemas.microsoft.com/office/word/2010/wordprocessingGroup" xmlns:wpi="http://schemas.microsoft.com/office/word/2010/wordprocessingInk" xmlns:wne="http://schemas.microsoft.com/office/word/2006/wordml" xmlns:wps="http://schemas.microsoft.com/office/word/2010/wordprocessingShape" mc:Ignorable="w14 w15 w16se w16cid wp14">
+<w:ftr xmlns:wpc="http://schemas.microsoft.com/office/word/2010/wordprocessingCanvas" xmlns:cx="http://schemas.microsoft.com/office/drawing/2014/chartex" xmlns:cx1="http://schemas.microsoft.com/office/drawing/2015/9/8/chartex" xmlns:cx2="http://schemas.microsoft.com/office/drawing/2015/10/21/chartex" xmlns:cx3="http://schemas.microsoft.com/office/drawing/2016/5/9/chartex" xmlns:cx4="http://schemas.microsoft.com/office/drawing/2016/5/10/chartex" xmlns:cx5="http://schemas.microsoft.com/office/drawing/2016/5/11/chartex" xmlns:cx6="http://schemas.microsoft.com/office/drawing/2016/5/12/chartex" xmlns:cx7="http://schemas.microsoft.com/office/drawing/2016/5/13/chartex" xmlns:cx8="http://schemas.microsoft.com/office/drawing/2016/5/14/chartex" xmlns:mc="http://schemas.openxmlformats.org/markup-compatibility/2006" xmlns:aink="http://schemas.microsoft.com/office/drawing/2016/ink" xmlns:am3d="http://schemas.microsoft.com/office/drawing/2017/model3d" xmlns:o="urn:schemas-microsoft-com:office:office" xmlns:oel="http://schemas.microsoft.com/office/2019/extlst" xmlns:r="http://schemas.openxmlformats.org/officeDocument/2006/relationships" xmlns:m="http://schemas.openxmlformats.org/officeDocument/2006/math" xmlns:v="urn:schemas-microsoft-com:vml" xmlns:wp14="http://schemas.microsoft.com/office/word/2010/wordprocessingDrawing" xmlns:wp="http://schemas.openxmlformats.org/drawingml/2006/wordprocessingDrawing" xmlns:w10="urn:schemas-microsoft-com:office:word" xmlns:w="http://schemas.openxmlformats.org/wordprocessingml/2006/main" xmlns:w14="http://schemas.microsoft.com/office/word/2010/wordml" xmlns:w15="http://schemas.microsoft.com/office/word/2012/wordml" xmlns:w16cex="http://schemas.microsoft.com/office/word/2018/wordml/cex" xmlns:w16cid="http://schemas.microsoft.com/office/word/2016/wordml/cid" xmlns:w16="http://schemas.microsoft.com/office/word/2018/wordml" xmlns:w16sdtdh="http://schemas.microsoft.com/office/word/2020/wordml/sdtdatahash" xmlns:w16se="http://schemas.microsoft.com/office/word/2015/wordml/symex" xmlns:wpg="http://schemas.microsoft.com/office/word/2010/wordprocessingGroup" xmlns:wpi="http://schemas.microsoft.com/office/word/2010/wordprocessingInk" xmlns:wne="http://schemas.microsoft.com/office/word/2006/wordml" xmlns:wps="http://schemas.microsoft.com/office/word/2010/wordprocessingShape" mc:Ignorable="w14 w15 w16se w16cid w16 w16cex w16sdtdh wp14">
   <w:p>
     <w:pPr>
-      <w:pStyle w:val="Footer"/>
+      <w:pStyle w:val="a3"/>
       <w:jc w:val="center"/>
     </w:pPr>
     <w:r>
@@ -4542,17 +4570,17 @@
 </file>
 
 <file path=word/footer2.xml><?xml version="1.0" encoding="utf-8"?>
-<w:ftr xmlns:wpc="http://schemas.microsoft.com/office/word/2010/wordprocessingCanvas" xmlns:cx="http://schemas.microsoft.com/office/drawing/2014/chartex" xmlns:cx1="http://schemas.microsoft.com/office/drawing/2015/9/8/chartex" xmlns:cx2="http://schemas.microsoft.com/office/drawing/2015/10/21/chartex" xmlns:cx3="http://schemas.microsoft.com/office/drawing/2016/5/9/chartex" xmlns:cx4="http://schemas.microsoft.com/office/drawing/2016/5/10/chartex" xmlns:cx5="http://schemas.microsoft.com/office/drawing/2016/5/11/chartex" xmlns:cx6="http://schemas.microsoft.com/office/drawing/2016/5/12/chartex" xmlns:cx7="http://schemas.microsoft.com/office/drawing/2016/5/13/chartex" xmlns:cx8="http://schemas.microsoft.com/office/drawing/2016/5/14/chartex" xmlns:mc="http://schemas.openxmlformats.org/markup-compatibility/2006" xmlns:aink="http://schemas.microsoft.com/office/drawing/2016/ink" xmlns:am3d="http://schemas.microsoft.com/office/drawing/2017/model3d" xmlns:o="urn:schemas-microsoft-com:office:office" xmlns:r="http://schemas.openxmlformats.org/officeDocument/2006/relationships" xmlns:m="http://schemas.openxmlformats.org/officeDocument/2006/math" xmlns:v="urn:schemas-microsoft-com:vml" xmlns:wp14="http://schemas.microsoft.com/office/word/2010/wordprocessingDrawing" xmlns:wp="http://schemas.openxmlformats.org/drawingml/2006/wordprocessingDrawing" xmlns:w10="urn:schemas-microsoft-com:office:word" xmlns:w="http://schemas.openxmlformats.org/wordprocessingml/2006/main" xmlns:w14="http://schemas.microsoft.com/office/word/2010/wordml" xmlns:w15="http://schemas.microsoft.com/office/word/2012/wordml" xmlns:w16cid="http://schemas.microsoft.com/office/word/2016/wordml/cid" xmlns:w16se="http://schemas.microsoft.com/office/word/2015/wordml/symex" xmlns:wpg="http://schemas.microsoft.com/office/word/2010/wordprocessingGroup" xmlns:wpi="http://schemas.microsoft.com/office/word/2010/wordprocessingInk" xmlns:wne="http://schemas.microsoft.com/office/word/2006/wordml" xmlns:wps="http://schemas.microsoft.com/office/word/2010/wordprocessingShape" mc:Ignorable="w14 w15 w16se w16cid wp14">
+<w:ftr xmlns:wpc="http://schemas.microsoft.com/office/word/2010/wordprocessingCanvas" xmlns:cx="http://schemas.microsoft.com/office/drawing/2014/chartex" xmlns:cx1="http://schemas.microsoft.com/office/drawing/2015/9/8/chartex" xmlns:cx2="http://schemas.microsoft.com/office/drawing/2015/10/21/chartex" xmlns:cx3="http://schemas.microsoft.com/office/drawing/2016/5/9/chartex" xmlns:cx4="http://schemas.microsoft.com/office/drawing/2016/5/10/chartex" xmlns:cx5="http://schemas.microsoft.com/office/drawing/2016/5/11/chartex" xmlns:cx6="http://schemas.microsoft.com/office/drawing/2016/5/12/chartex" xmlns:cx7="http://schemas.microsoft.com/office/drawing/2016/5/13/chartex" xmlns:cx8="http://schemas.microsoft.com/office/drawing/2016/5/14/chartex" xmlns:mc="http://schemas.openxmlformats.org/markup-compatibility/2006" xmlns:aink="http://schemas.microsoft.com/office/drawing/2016/ink" xmlns:am3d="http://schemas.microsoft.com/office/drawing/2017/model3d" xmlns:o="urn:schemas-microsoft-com:office:office" xmlns:oel="http://schemas.microsoft.com/office/2019/extlst" xmlns:r="http://schemas.openxmlformats.org/officeDocument/2006/relationships" xmlns:m="http://schemas.openxmlformats.org/officeDocument/2006/math" xmlns:v="urn:schemas-microsoft-com:vml" xmlns:wp14="http://schemas.microsoft.com/office/word/2010/wordprocessingDrawing" xmlns:wp="http://schemas.openxmlformats.org/drawingml/2006/wordprocessingDrawing" xmlns:w10="urn:schemas-microsoft-com:office:word" xmlns:w="http://schemas.openxmlformats.org/wordprocessingml/2006/main" xmlns:w14="http://schemas.microsoft.com/office/word/2010/wordml" xmlns:w15="http://schemas.microsoft.com/office/word/2012/wordml" xmlns:w16cex="http://schemas.microsoft.com/office/word/2018/wordml/cex" xmlns:w16cid="http://schemas.microsoft.com/office/word/2016/wordml/cid" xmlns:w16="http://schemas.microsoft.com/office/word/2018/wordml" xmlns:w16sdtdh="http://schemas.microsoft.com/office/word/2020/wordml/sdtdatahash" xmlns:w16se="http://schemas.microsoft.com/office/word/2015/wordml/symex" xmlns:wpg="http://schemas.microsoft.com/office/word/2010/wordprocessingGroup" xmlns:wpi="http://schemas.microsoft.com/office/word/2010/wordprocessingInk" xmlns:wne="http://schemas.microsoft.com/office/word/2006/wordml" xmlns:wps="http://schemas.microsoft.com/office/word/2010/wordprocessingShape" mc:Ignorable="w14 w15 w16se w16cid w16 w16cex w16sdtdh wp14">
   <w:p>
     <w:pPr>
-      <w:pStyle w:val="Footer"/>
+      <w:pStyle w:val="a3"/>
     </w:pPr>
   </w:p>
 </w:ftr>
 </file>
 
 <file path=word/footnotes.xml><?xml version="1.0" encoding="utf-8"?>
-<w:footnotes xmlns:wpc="http://schemas.microsoft.com/office/word/2010/wordprocessingCanvas" xmlns:cx="http://schemas.microsoft.com/office/drawing/2014/chartex" xmlns:cx1="http://schemas.microsoft.com/office/drawing/2015/9/8/chartex" xmlns:cx2="http://schemas.microsoft.com/office/drawing/2015/10/21/chartex" xmlns:cx3="http://schemas.microsoft.com/office/drawing/2016/5/9/chartex" xmlns:cx4="http://schemas.microsoft.com/office/drawing/2016/5/10/chartex" xmlns:cx5="http://schemas.microsoft.com/office/drawing/2016/5/11/chartex" xmlns:cx6="http://schemas.microsoft.com/office/drawing/2016/5/12/chartex" xmlns:cx7="http://schemas.microsoft.com/office/drawing/2016/5/13/chartex" xmlns:cx8="http://schemas.microsoft.com/office/drawing/2016/5/14/chartex" xmlns:mc="http://schemas.openxmlformats.org/markup-compatibility/2006" xmlns:aink="http://schemas.microsoft.com/office/drawing/2016/ink" xmlns:am3d="http://schemas.microsoft.com/office/drawing/2017/model3d" xmlns:o="urn:schemas-microsoft-com:office:office" xmlns:r="http://schemas.openxmlformats.org/officeDocument/2006/relationships" xmlns:m="http://schemas.openxmlformats.org/officeDocument/2006/math" xmlns:v="urn:schemas-microsoft-com:vml" xmlns:wp14="http://schemas.microsoft.com/office/word/2010/wordprocessingDrawing" xmlns:wp="http://schemas.openxmlformats.org/drawingml/2006/wordprocessingDrawing" xmlns:w10="urn:schemas-microsoft-com:office:word" xmlns:w="http://schemas.openxmlformats.org/wordprocessingml/2006/main" xmlns:w14="http://schemas.microsoft.com/office/word/2010/wordml" xmlns:w15="http://schemas.microsoft.com/office/word/2012/wordml" xmlns:w16cid="http://schemas.microsoft.com/office/word/2016/wordml/cid" xmlns:w16se="http://schemas.microsoft.com/office/word/2015/wordml/symex" xmlns:wpg="http://schemas.microsoft.com/office/word/2010/wordprocessingGroup" xmlns:wpi="http://schemas.microsoft.com/office/word/2010/wordprocessingInk" xmlns:wne="http://schemas.microsoft.com/office/word/2006/wordml" xmlns:wps="http://schemas.microsoft.com/office/word/2010/wordprocessingShape" mc:Ignorable="w14 w15 w16se w16cid wp14">
+<w:footnotes xmlns:wpc="http://schemas.microsoft.com/office/word/2010/wordprocessingCanvas" xmlns:cx="http://schemas.microsoft.com/office/drawing/2014/chartex" xmlns:cx1="http://schemas.microsoft.com/office/drawing/2015/9/8/chartex" xmlns:cx2="http://schemas.microsoft.com/office/drawing/2015/10/21/chartex" xmlns:cx3="http://schemas.microsoft.com/office/drawing/2016/5/9/chartex" xmlns:cx4="http://schemas.microsoft.com/office/drawing/2016/5/10/chartex" xmlns:cx5="http://schemas.microsoft.com/office/drawing/2016/5/11/chartex" xmlns:cx6="http://schemas.microsoft.com/office/drawing/2016/5/12/chartex" xmlns:cx7="http://schemas.microsoft.com/office/drawing/2016/5/13/chartex" xmlns:cx8="http://schemas.microsoft.com/office/drawing/2016/5/14/chartex" xmlns:mc="http://schemas.openxmlformats.org/markup-compatibility/2006" xmlns:aink="http://schemas.microsoft.com/office/drawing/2016/ink" xmlns:am3d="http://schemas.microsoft.com/office/drawing/2017/model3d" xmlns:o="urn:schemas-microsoft-com:office:office" xmlns:oel="http://schemas.microsoft.com/office/2019/extlst" xmlns:r="http://schemas.openxmlformats.org/officeDocument/2006/relationships" xmlns:m="http://schemas.openxmlformats.org/officeDocument/2006/math" xmlns:v="urn:schemas-microsoft-com:vml" xmlns:wp14="http://schemas.microsoft.com/office/word/2010/wordprocessingDrawing" xmlns:wp="http://schemas.openxmlformats.org/drawingml/2006/wordprocessingDrawing" xmlns:w10="urn:schemas-microsoft-com:office:word" xmlns:w="http://schemas.openxmlformats.org/wordprocessingml/2006/main" xmlns:w14="http://schemas.microsoft.com/office/word/2010/wordml" xmlns:w15="http://schemas.microsoft.com/office/word/2012/wordml" xmlns:w16cex="http://schemas.microsoft.com/office/word/2018/wordml/cex" xmlns:w16cid="http://schemas.microsoft.com/office/word/2016/wordml/cid" xmlns:w16="http://schemas.microsoft.com/office/word/2018/wordml" xmlns:w16sdtdh="http://schemas.microsoft.com/office/word/2020/wordml/sdtdatahash" xmlns:w16se="http://schemas.microsoft.com/office/word/2015/wordml/symex" xmlns:wpg="http://schemas.microsoft.com/office/word/2010/wordprocessingGroup" xmlns:wpi="http://schemas.microsoft.com/office/word/2010/wordprocessingInk" xmlns:wne="http://schemas.microsoft.com/office/word/2006/wordml" xmlns:wps="http://schemas.microsoft.com/office/word/2010/wordprocessingShape" mc:Ignorable="w14 w15 w16se w16cid w16 w16cex w16sdtdh wp14">
   <w:footnote w:type="separator" w:id="-1">
     <w:p>
       <w:r>
@@ -4571,10 +4599,10 @@
 </file>
 
 <file path=word/header1.xml><?xml version="1.0" encoding="utf-8"?>
-<w:hdr xmlns:wpc="http://schemas.microsoft.com/office/word/2010/wordprocessingCanvas" xmlns:cx="http://schemas.microsoft.com/office/drawing/2014/chartex" xmlns:cx1="http://schemas.microsoft.com/office/drawing/2015/9/8/chartex" xmlns:cx2="http://schemas.microsoft.com/office/drawing/2015/10/21/chartex" xmlns:cx3="http://schemas.microsoft.com/office/drawing/2016/5/9/chartex" xmlns:cx4="http://schemas.microsoft.com/office/drawing/2016/5/10/chartex" xmlns:cx5="http://schemas.microsoft.com/office/drawing/2016/5/11/chartex" xmlns:cx6="http://schemas.microsoft.com/office/drawing/2016/5/12/chartex" xmlns:cx7="http://schemas.microsoft.com/office/drawing/2016/5/13/chartex" xmlns:cx8="http://schemas.microsoft.com/office/drawing/2016/5/14/chartex" xmlns:mc="http://schemas.openxmlformats.org/markup-compatibility/2006" xmlns:aink="http://schemas.microsoft.com/office/drawing/2016/ink" xmlns:am3d="http://schemas.microsoft.com/office/drawing/2017/model3d" xmlns:o="urn:schemas-microsoft-com:office:office" xmlns:r="http://schemas.openxmlformats.org/officeDocument/2006/relationships" xmlns:m="http://schemas.openxmlformats.org/officeDocument/2006/math" xmlns:v="urn:schemas-microsoft-com:vml" xmlns:wp14="http://schemas.microsoft.com/office/word/2010/wordprocessingDrawing" xmlns:wp="http://schemas.openxmlformats.org/drawingml/2006/wordprocessingDrawing" xmlns:w10="urn:schemas-microsoft-com:office:word" xmlns:w="http://schemas.openxmlformats.org/wordprocessingml/2006/main" xmlns:w14="http://schemas.microsoft.com/office/word/2010/wordml" xmlns:w15="http://schemas.microsoft.com/office/word/2012/wordml" xmlns:w16cid="http://schemas.microsoft.com/office/word/2016/wordml/cid" xmlns:w16se="http://schemas.microsoft.com/office/word/2015/wordml/symex" xmlns:wpg="http://schemas.microsoft.com/office/word/2010/wordprocessingGroup" xmlns:wpi="http://schemas.microsoft.com/office/word/2010/wordprocessingInk" xmlns:wne="http://schemas.microsoft.com/office/word/2006/wordml" xmlns:wps="http://schemas.microsoft.com/office/word/2010/wordprocessingShape" mc:Ignorable="w14 w15 w16se w16cid wp14">
+<w:hdr xmlns:wpc="http://schemas.microsoft.com/office/word/2010/wordprocessingCanvas" xmlns:cx="http://schemas.microsoft.com/office/drawing/2014/chartex" xmlns:cx1="http://schemas.microsoft.com/office/drawing/2015/9/8/chartex" xmlns:cx2="http://schemas.microsoft.com/office/drawing/2015/10/21/chartex" xmlns:cx3="http://schemas.microsoft.com/office/drawing/2016/5/9/chartex" xmlns:cx4="http://schemas.microsoft.com/office/drawing/2016/5/10/chartex" xmlns:cx5="http://schemas.microsoft.com/office/drawing/2016/5/11/chartex" xmlns:cx6="http://schemas.microsoft.com/office/drawing/2016/5/12/chartex" xmlns:cx7="http://schemas.microsoft.com/office/drawing/2016/5/13/chartex" xmlns:cx8="http://schemas.microsoft.com/office/drawing/2016/5/14/chartex" xmlns:mc="http://schemas.openxmlformats.org/markup-compatibility/2006" xmlns:aink="http://schemas.microsoft.com/office/drawing/2016/ink" xmlns:am3d="http://schemas.microsoft.com/office/drawing/2017/model3d" xmlns:o="urn:schemas-microsoft-com:office:office" xmlns:oel="http://schemas.microsoft.com/office/2019/extlst" xmlns:r="http://schemas.openxmlformats.org/officeDocument/2006/relationships" xmlns:m="http://schemas.openxmlformats.org/officeDocument/2006/math" xmlns:v="urn:schemas-microsoft-com:vml" xmlns:wp14="http://schemas.microsoft.com/office/word/2010/wordprocessingDrawing" xmlns:wp="http://schemas.openxmlformats.org/drawingml/2006/wordprocessingDrawing" xmlns:w10="urn:schemas-microsoft-com:office:word" xmlns:w="http://schemas.openxmlformats.org/wordprocessingml/2006/main" xmlns:w14="http://schemas.microsoft.com/office/word/2010/wordml" xmlns:w15="http://schemas.microsoft.com/office/word/2012/wordml" xmlns:w16cex="http://schemas.microsoft.com/office/word/2018/wordml/cex" xmlns:w16cid="http://schemas.microsoft.com/office/word/2016/wordml/cid" xmlns:w16="http://schemas.microsoft.com/office/word/2018/wordml" xmlns:w16sdtdh="http://schemas.microsoft.com/office/word/2020/wordml/sdtdatahash" xmlns:w16se="http://schemas.microsoft.com/office/word/2015/wordml/symex" xmlns:wpg="http://schemas.microsoft.com/office/word/2010/wordprocessingGroup" xmlns:wpi="http://schemas.microsoft.com/office/word/2010/wordprocessingInk" xmlns:wne="http://schemas.microsoft.com/office/word/2006/wordml" xmlns:wps="http://schemas.microsoft.com/office/word/2010/wordprocessingShape" mc:Ignorable="w14 w15 w16se w16cid w16 w16cex w16sdtdh wp14">
   <w:p>
     <w:pPr>
-      <w:pStyle w:val="Header"/>
+      <w:pStyle w:val="a4"/>
     </w:pPr>
     <w:r>
       <w:t>Software</w:t>
@@ -4621,10 +4649,10 @@
 </file>
 
 <file path=word/header2.xml><?xml version="1.0" encoding="utf-8"?>
-<w:hdr xmlns:wpc="http://schemas.microsoft.com/office/word/2010/wordprocessingCanvas" xmlns:cx="http://schemas.microsoft.com/office/drawing/2014/chartex" xmlns:cx1="http://schemas.microsoft.com/office/drawing/2015/9/8/chartex" xmlns:cx2="http://schemas.microsoft.com/office/drawing/2015/10/21/chartex" xmlns:cx3="http://schemas.microsoft.com/office/drawing/2016/5/9/chartex" xmlns:cx4="http://schemas.microsoft.com/office/drawing/2016/5/10/chartex" xmlns:cx5="http://schemas.microsoft.com/office/drawing/2016/5/11/chartex" xmlns:cx6="http://schemas.microsoft.com/office/drawing/2016/5/12/chartex" xmlns:cx7="http://schemas.microsoft.com/office/drawing/2016/5/13/chartex" xmlns:cx8="http://schemas.microsoft.com/office/drawing/2016/5/14/chartex" xmlns:mc="http://schemas.openxmlformats.org/markup-compatibility/2006" xmlns:aink="http://schemas.microsoft.com/office/drawing/2016/ink" xmlns:am3d="http://schemas.microsoft.com/office/drawing/2017/model3d" xmlns:o="urn:schemas-microsoft-com:office:office" xmlns:r="http://schemas.openxmlformats.org/officeDocument/2006/relationships" xmlns:m="http://schemas.openxmlformats.org/officeDocument/2006/math" xmlns:v="urn:schemas-microsoft-com:vml" xmlns:wp14="http://schemas.microsoft.com/office/word/2010/wordprocessingDrawing" xmlns:wp="http://schemas.openxmlformats.org/drawingml/2006/wordprocessingDrawing" xmlns:w10="urn:schemas-microsoft-com:office:word" xmlns:w="http://schemas.openxmlformats.org/wordprocessingml/2006/main" xmlns:w14="http://schemas.microsoft.com/office/word/2010/wordml" xmlns:w15="http://schemas.microsoft.com/office/word/2012/wordml" xmlns:w16cid="http://schemas.microsoft.com/office/word/2016/wordml/cid" xmlns:w16se="http://schemas.microsoft.com/office/word/2015/wordml/symex" xmlns:wpg="http://schemas.microsoft.com/office/word/2010/wordprocessingGroup" xmlns:wpi="http://schemas.microsoft.com/office/word/2010/wordprocessingInk" xmlns:wne="http://schemas.microsoft.com/office/word/2006/wordml" xmlns:wps="http://schemas.microsoft.com/office/word/2010/wordprocessingShape" mc:Ignorable="w14 w15 w16se w16cid wp14">
+<w:hdr xmlns:wpc="http://schemas.microsoft.com/office/word/2010/wordprocessingCanvas" xmlns:cx="http://schemas.microsoft.com/office/drawing/2014/chartex" xmlns:cx1="http://schemas.microsoft.com/office/drawing/2015/9/8/chartex" xmlns:cx2="http://schemas.microsoft.com/office/drawing/2015/10/21/chartex" xmlns:cx3="http://schemas.microsoft.com/office/drawing/2016/5/9/chartex" xmlns:cx4="http://schemas.microsoft.com/office/drawing/2016/5/10/chartex" xmlns:cx5="http://schemas.microsoft.com/office/drawing/2016/5/11/chartex" xmlns:cx6="http://schemas.microsoft.com/office/drawing/2016/5/12/chartex" xmlns:cx7="http://schemas.microsoft.com/office/drawing/2016/5/13/chartex" xmlns:cx8="http://schemas.microsoft.com/office/drawing/2016/5/14/chartex" xmlns:mc="http://schemas.openxmlformats.org/markup-compatibility/2006" xmlns:aink="http://schemas.microsoft.com/office/drawing/2016/ink" xmlns:am3d="http://schemas.microsoft.com/office/drawing/2017/model3d" xmlns:o="urn:schemas-microsoft-com:office:office" xmlns:oel="http://schemas.microsoft.com/office/2019/extlst" xmlns:r="http://schemas.openxmlformats.org/officeDocument/2006/relationships" xmlns:m="http://schemas.openxmlformats.org/officeDocument/2006/math" xmlns:v="urn:schemas-microsoft-com:vml" xmlns:wp14="http://schemas.microsoft.com/office/word/2010/wordprocessingDrawing" xmlns:wp="http://schemas.openxmlformats.org/drawingml/2006/wordprocessingDrawing" xmlns:w10="urn:schemas-microsoft-com:office:word" xmlns:w="http://schemas.openxmlformats.org/wordprocessingml/2006/main" xmlns:w14="http://schemas.microsoft.com/office/word/2010/wordml" xmlns:w15="http://schemas.microsoft.com/office/word/2012/wordml" xmlns:w16cex="http://schemas.microsoft.com/office/word/2018/wordml/cex" xmlns:w16cid="http://schemas.microsoft.com/office/word/2016/wordml/cid" xmlns:w16="http://schemas.microsoft.com/office/word/2018/wordml" xmlns:w16sdtdh="http://schemas.microsoft.com/office/word/2020/wordml/sdtdatahash" xmlns:w16se="http://schemas.microsoft.com/office/word/2015/wordml/symex" xmlns:wpg="http://schemas.microsoft.com/office/word/2010/wordprocessingGroup" xmlns:wpi="http://schemas.microsoft.com/office/word/2010/wordprocessingInk" xmlns:wne="http://schemas.microsoft.com/office/word/2006/wordml" xmlns:wps="http://schemas.microsoft.com/office/word/2010/wordprocessingShape" mc:Ignorable="w14 w15 w16se w16cid w16 w16cex w16sdtdh wp14">
   <w:p>
     <w:pPr>
-      <w:pStyle w:val="Header"/>
+      <w:pStyle w:val="a4"/>
       <w:tabs>
         <w:tab w:val="clear" w:pos="9360"/>
         <w:tab w:val="right" w:pos="9630"/>
@@ -4675,7 +4703,7 @@
 </file>
 
 <file path=word/numbering.xml><?xml version="1.0" encoding="utf-8"?>
-<w:numbering xmlns:wpc="http://schemas.microsoft.com/office/word/2010/wordprocessingCanvas" xmlns:cx="http://schemas.microsoft.com/office/drawing/2014/chartex" xmlns:cx1="http://schemas.microsoft.com/office/drawing/2015/9/8/chartex" xmlns:cx2="http://schemas.microsoft.com/office/drawing/2015/10/21/chartex" xmlns:cx3="http://schemas.microsoft.com/office/drawing/2016/5/9/chartex" xmlns:cx4="http://schemas.microsoft.com/office/drawing/2016/5/10/chartex" xmlns:cx5="http://schemas.microsoft.com/office/drawing/2016/5/11/chartex" xmlns:cx6="http://schemas.microsoft.com/office/drawing/2016/5/12/chartex" xmlns:cx7="http://schemas.microsoft.com/office/drawing/2016/5/13/chartex" xmlns:cx8="http://schemas.microsoft.com/office/drawing/2016/5/14/chartex" xmlns:mc="http://schemas.openxmlformats.org/markup-compatibility/2006" xmlns:aink="http://schemas.microsoft.com/office/drawing/2016/ink" xmlns:am3d="http://schemas.microsoft.com/office/drawing/2017/model3d" xmlns:o="urn:schemas-microsoft-com:office:office" xmlns:r="http://schemas.openxmlformats.org/officeDocument/2006/relationships" xmlns:m="http://schemas.openxmlformats.org/officeDocument/2006/math" xmlns:v="urn:schemas-microsoft-com:vml" xmlns:wp14="http://schemas.microsoft.com/office/word/2010/wordprocessingDrawing" xmlns:wp="http://schemas.openxmlformats.org/drawingml/2006/wordprocessingDrawing" xmlns:w10="urn:schemas-microsoft-com:office:word" xmlns:w="http://schemas.openxmlformats.org/wordprocessingml/2006/main" xmlns:w14="http://schemas.microsoft.com/office/word/2010/wordml" xmlns:w15="http://schemas.microsoft.com/office/word/2012/wordml" xmlns:w16cid="http://schemas.microsoft.com/office/word/2016/wordml/cid" xmlns:w16se="http://schemas.microsoft.com/office/word/2015/wordml/symex" xmlns:wpg="http://schemas.microsoft.com/office/word/2010/wordprocessingGroup" xmlns:wpi="http://schemas.microsoft.com/office/word/2010/wordprocessingInk" xmlns:wne="http://schemas.microsoft.com/office/word/2006/wordml" xmlns:wps="http://schemas.microsoft.com/office/word/2010/wordprocessingShape" mc:Ignorable="w14 w15 w16se w16cid wp14">
+<w:numbering xmlns:wpc="http://schemas.microsoft.com/office/word/2010/wordprocessingCanvas" xmlns:cx="http://schemas.microsoft.com/office/drawing/2014/chartex" xmlns:cx1="http://schemas.microsoft.com/office/drawing/2015/9/8/chartex" xmlns:cx2="http://schemas.microsoft.com/office/drawing/2015/10/21/chartex" xmlns:cx3="http://schemas.microsoft.com/office/drawing/2016/5/9/chartex" xmlns:cx4="http://schemas.microsoft.com/office/drawing/2016/5/10/chartex" xmlns:cx5="http://schemas.microsoft.com/office/drawing/2016/5/11/chartex" xmlns:cx6="http://schemas.microsoft.com/office/drawing/2016/5/12/chartex" xmlns:cx7="http://schemas.microsoft.com/office/drawing/2016/5/13/chartex" xmlns:cx8="http://schemas.microsoft.com/office/drawing/2016/5/14/chartex" xmlns:mc="http://schemas.openxmlformats.org/markup-compatibility/2006" xmlns:aink="http://schemas.microsoft.com/office/drawing/2016/ink" xmlns:am3d="http://schemas.microsoft.com/office/drawing/2017/model3d" xmlns:o="urn:schemas-microsoft-com:office:office" xmlns:oel="http://schemas.microsoft.com/office/2019/extlst" xmlns:r="http://schemas.openxmlformats.org/officeDocument/2006/relationships" xmlns:m="http://schemas.openxmlformats.org/officeDocument/2006/math" xmlns:v="urn:schemas-microsoft-com:vml" xmlns:wp14="http://schemas.microsoft.com/office/word/2010/wordprocessingDrawing" xmlns:wp="http://schemas.openxmlformats.org/drawingml/2006/wordprocessingDrawing" xmlns:w10="urn:schemas-microsoft-com:office:word" xmlns:w="http://schemas.openxmlformats.org/wordprocessingml/2006/main" xmlns:w14="http://schemas.microsoft.com/office/word/2010/wordml" xmlns:w15="http://schemas.microsoft.com/office/word/2012/wordml" xmlns:w16cex="http://schemas.microsoft.com/office/word/2018/wordml/cex" xmlns:w16cid="http://schemas.microsoft.com/office/word/2016/wordml/cid" xmlns:w16="http://schemas.microsoft.com/office/word/2018/wordml" xmlns:w16sdtdh="http://schemas.microsoft.com/office/word/2020/wordml/sdtdatahash" xmlns:w16se="http://schemas.microsoft.com/office/word/2015/wordml/symex" xmlns:wpg="http://schemas.microsoft.com/office/word/2010/wordprocessingGroup" xmlns:wpi="http://schemas.microsoft.com/office/word/2010/wordprocessingInk" xmlns:wne="http://schemas.microsoft.com/office/word/2006/wordml" xmlns:wps="http://schemas.microsoft.com/office/word/2010/wordprocessingShape" mc:Ignorable="w14 w15 w16se w16cid w16 w16cex w16sdtdh wp14">
   <w:abstractNum w:abstractNumId="0" w15:restartNumberingAfterBreak="0">
     <w:nsid w:val="FFFFFFFB"/>
     <w:multiLevelType w:val="multilevel"/>
@@ -4683,7 +4711,7 @@
     <w:lvl w:ilvl="0">
       <w:start w:val="1"/>
       <w:numFmt w:val="decimal"/>
-      <w:pStyle w:val="Heading1"/>
+      <w:pStyle w:val="1"/>
       <w:lvlText w:val="%1."/>
       <w:legacy w:legacy="1" w:legacySpace="144" w:legacyIndent="0"/>
       <w:lvlJc w:val="left"/>
@@ -4691,7 +4719,7 @@
     <w:lvl w:ilvl="1">
       <w:start w:val="1"/>
       <w:numFmt w:val="decimal"/>
-      <w:pStyle w:val="Heading2"/>
+      <w:pStyle w:val="2"/>
       <w:lvlText w:val="%1.%2"/>
       <w:legacy w:legacy="1" w:legacySpace="144" w:legacyIndent="0"/>
       <w:lvlJc w:val="left"/>
@@ -4699,7 +4727,7 @@
     <w:lvl w:ilvl="2">
       <w:start w:val="1"/>
       <w:numFmt w:val="decimal"/>
-      <w:pStyle w:val="Heading3"/>
+      <w:pStyle w:val="3"/>
       <w:lvlText w:val="%1.%2.%3"/>
       <w:legacy w:legacy="1" w:legacySpace="144" w:legacyIndent="0"/>
       <w:lvlJc w:val="left"/>
@@ -4707,7 +4735,7 @@
     <w:lvl w:ilvl="3">
       <w:start w:val="1"/>
       <w:numFmt w:val="decimal"/>
-      <w:pStyle w:val="Heading4"/>
+      <w:pStyle w:val="4"/>
       <w:lvlText w:val="%1.%2.%3.%4"/>
       <w:legacy w:legacy="1" w:legacySpace="144" w:legacyIndent="0"/>
       <w:lvlJc w:val="left"/>
@@ -4715,7 +4743,7 @@
     <w:lvl w:ilvl="4">
       <w:start w:val="1"/>
       <w:numFmt w:val="decimal"/>
-      <w:pStyle w:val="Heading5"/>
+      <w:pStyle w:val="5"/>
       <w:lvlText w:val="%1.%2.%3.%4.%5"/>
       <w:legacy w:legacy="1" w:legacySpace="144" w:legacyIndent="0"/>
       <w:lvlJc w:val="left"/>
@@ -4723,7 +4751,7 @@
     <w:lvl w:ilvl="5">
       <w:start w:val="1"/>
       <w:numFmt w:val="decimal"/>
-      <w:pStyle w:val="Heading6"/>
+      <w:pStyle w:val="6"/>
       <w:lvlText w:val="%1.%2.%3.%4.%5.%6"/>
       <w:legacy w:legacy="1" w:legacySpace="144" w:legacyIndent="0"/>
       <w:lvlJc w:val="left"/>
@@ -4731,7 +4759,7 @@
     <w:lvl w:ilvl="6">
       <w:start w:val="1"/>
       <w:numFmt w:val="decimal"/>
-      <w:pStyle w:val="Heading7"/>
+      <w:pStyle w:val="7"/>
       <w:lvlText w:val="%1.%2.%3.%4.%5.%6.%7"/>
       <w:legacy w:legacy="1" w:legacySpace="144" w:legacyIndent="0"/>
       <w:lvlJc w:val="left"/>
@@ -4739,7 +4767,7 @@
     <w:lvl w:ilvl="7">
       <w:start w:val="1"/>
       <w:numFmt w:val="decimal"/>
-      <w:pStyle w:val="Heading8"/>
+      <w:pStyle w:val="8"/>
       <w:lvlText w:val="%1.%2.%3.%4.%5.%6.%7.%8"/>
       <w:legacy w:legacy="1" w:legacySpace="144" w:legacyIndent="0"/>
       <w:lvlJc w:val="left"/>
@@ -4747,30 +4775,30 @@
     <w:lvl w:ilvl="8">
       <w:start w:val="1"/>
       <w:numFmt w:val="decimal"/>
-      <w:pStyle w:val="Heading9"/>
+      <w:pStyle w:val="9"/>
       <w:lvlText w:val="%1.%2.%3.%4.%5.%6.%7.%8.%9"/>
       <w:legacy w:legacy="1" w:legacySpace="144" w:legacyIndent="0"/>
       <w:lvlJc w:val="left"/>
     </w:lvl>
   </w:abstractNum>
-  <w:num w:numId="1">
+  <w:num w:numId="1" w16cid:durableId="993603762">
     <w:abstractNumId w:val="0"/>
   </w:num>
 </w:numbering>
 </file>
 
 <file path=word/styles.xml><?xml version="1.0" encoding="utf-8"?>
-<w:styles xmlns:mc="http://schemas.openxmlformats.org/markup-compatibility/2006" xmlns:r="http://schemas.openxmlformats.org/officeDocument/2006/relationships" xmlns:w="http://schemas.openxmlformats.org/wordprocessingml/2006/main" xmlns:w14="http://schemas.microsoft.com/office/word/2010/wordml" xmlns:w15="http://schemas.microsoft.com/office/word/2012/wordml" xmlns:w16cid="http://schemas.microsoft.com/office/word/2016/wordml/cid" xmlns:w16se="http://schemas.microsoft.com/office/word/2015/wordml/symex" mc:Ignorable="w14 w15 w16se w16cid">
+<w:styles xmlns:mc="http://schemas.openxmlformats.org/markup-compatibility/2006" xmlns:r="http://schemas.openxmlformats.org/officeDocument/2006/relationships" xmlns:w="http://schemas.openxmlformats.org/wordprocessingml/2006/main" xmlns:w14="http://schemas.microsoft.com/office/word/2010/wordml" xmlns:w15="http://schemas.microsoft.com/office/word/2012/wordml" xmlns:w16cex="http://schemas.microsoft.com/office/word/2018/wordml/cex" xmlns:w16cid="http://schemas.microsoft.com/office/word/2016/wordml/cid" xmlns:w16="http://schemas.microsoft.com/office/word/2018/wordml" xmlns:w16sdtdh="http://schemas.microsoft.com/office/word/2020/wordml/sdtdatahash" xmlns:w16se="http://schemas.microsoft.com/office/word/2015/wordml/symex" mc:Ignorable="w14 w15 w16se w16cid w16 w16cex w16sdtdh">
   <w:docDefaults>
     <w:rPrDefault>
       <w:rPr>
-        <w:rFonts w:ascii="Times New Roman" w:eastAsia="Times New Roman" w:hAnsi="Times New Roman" w:cs="Times New Roman"/>
+        <w:rFonts w:ascii="Times New Roman" w:eastAsia="新細明體" w:hAnsi="Times New Roman" w:cs="Times New Roman"/>
         <w:lang w:val="en-US" w:eastAsia="en-US" w:bidi="ar-SA"/>
       </w:rPr>
     </w:rPrDefault>
     <w:pPrDefault/>
   </w:docDefaults>
-  <w:latentStyles w:defLockedState="0" w:defUIPriority="0" w:defSemiHidden="0" w:defUnhideWhenUsed="0" w:defQFormat="0" w:count="375">
+  <w:latentStyles w:defLockedState="0" w:defUIPriority="0" w:defSemiHidden="0" w:defUnhideWhenUsed="0" w:defQFormat="0" w:count="376">
     <w:lsdException w:name="Normal" w:qFormat="1"/>
     <w:lsdException w:name="heading 1" w:qFormat="1"/>
     <w:lsdException w:name="heading 2" w:qFormat="1"/>
@@ -4870,6 +4898,7 @@
     <w:lsdException w:name="HTML Sample" w:semiHidden="1" w:unhideWhenUsed="1"/>
     <w:lsdException w:name="HTML Typewriter" w:semiHidden="1" w:unhideWhenUsed="1"/>
     <w:lsdException w:name="HTML Variable" w:semiHidden="1" w:unhideWhenUsed="1"/>
+    <w:lsdException w:name="Normal Table" w:semiHidden="1" w:unhideWhenUsed="1"/>
     <w:lsdException w:name="annotation subject" w:semiHidden="1" w:unhideWhenUsed="1"/>
     <w:lsdException w:name="No List" w:semiHidden="1" w:unhideWhenUsed="1"/>
     <w:lsdException w:name="Outline List 1" w:semiHidden="1" w:unhideWhenUsed="1"/>
@@ -4913,8 +4942,10 @@
     <w:lsdException w:name="Table Elegant" w:semiHidden="1" w:unhideWhenUsed="1"/>
     <w:lsdException w:name="Table Professional" w:semiHidden="1" w:unhideWhenUsed="1"/>
     <w:lsdException w:name="Table Subtle 1" w:semiHidden="1" w:unhideWhenUsed="1"/>
+    <w:lsdException w:name="Table Subtle 2" w:semiHidden="1" w:unhideWhenUsed="1"/>
     <w:lsdException w:name="Table Web 1" w:semiHidden="1" w:unhideWhenUsed="1"/>
     <w:lsdException w:name="Table Web 2" w:semiHidden="1" w:unhideWhenUsed="1"/>
+    <w:lsdException w:name="Table Web 3" w:semiHidden="1" w:unhideWhenUsed="1"/>
     <w:lsdException w:name="Balloon Text" w:semiHidden="1" w:unhideWhenUsed="1"/>
     <w:lsdException w:name="Table Theme" w:semiHidden="1" w:unhideWhenUsed="1"/>
     <w:lsdException w:name="Placeholder Text" w:semiHidden="1" w:uiPriority="99"/>
@@ -5136,8 +5167,9 @@
     <w:lsdException w:name="Smart Hyperlink" w:semiHidden="1" w:uiPriority="99" w:unhideWhenUsed="1"/>
     <w:lsdException w:name="Hashtag" w:semiHidden="1" w:uiPriority="99" w:unhideWhenUsed="1"/>
     <w:lsdException w:name="Unresolved Mention" w:semiHidden="1" w:uiPriority="99" w:unhideWhenUsed="1"/>
+    <w:lsdException w:name="Smart Link" w:semiHidden="1" w:uiPriority="99" w:unhideWhenUsed="1"/>
   </w:latentStyles>
-  <w:style w:type="paragraph" w:default="1" w:styleId="Normal">
+  <w:style w:type="paragraph" w:default="1" w:styleId="a">
     <w:name w:val="Normal"/>
     <w:qFormat/>
     <w:rsid w:val="00680E6C"/>
@@ -5149,10 +5181,10 @@
       <w:sz w:val="24"/>
     </w:rPr>
   </w:style>
-  <w:style w:type="paragraph" w:styleId="Heading1">
+  <w:style w:type="paragraph" w:styleId="1">
     <w:name w:val="heading 1"/>
-    <w:basedOn w:val="Normal"/>
-    <w:next w:val="Normal"/>
+    <w:basedOn w:val="a"/>
+    <w:next w:val="a"/>
     <w:qFormat/>
     <w:rsid w:val="00680E6C"/>
     <w:pPr>
@@ -5170,10 +5202,10 @@
       <w:sz w:val="36"/>
     </w:rPr>
   </w:style>
-  <w:style w:type="paragraph" w:styleId="Heading2">
+  <w:style w:type="paragraph" w:styleId="2">
     <w:name w:val="heading 2"/>
-    <w:basedOn w:val="Normal"/>
-    <w:next w:val="Normal"/>
+    <w:basedOn w:val="a"/>
+    <w:next w:val="a"/>
     <w:qFormat/>
     <w:rsid w:val="00680E6C"/>
     <w:pPr>
@@ -5191,10 +5223,10 @@
       <w:sz w:val="28"/>
     </w:rPr>
   </w:style>
-  <w:style w:type="paragraph" w:styleId="Heading3">
+  <w:style w:type="paragraph" w:styleId="3">
     <w:name w:val="heading 3"/>
-    <w:basedOn w:val="Normal"/>
-    <w:next w:val="Normal"/>
+    <w:basedOn w:val="a"/>
+    <w:next w:val="a"/>
     <w:qFormat/>
     <w:rsid w:val="00680E6C"/>
     <w:pPr>
@@ -5209,10 +5241,10 @@
       <w:b/>
     </w:rPr>
   </w:style>
-  <w:style w:type="paragraph" w:styleId="Heading4">
+  <w:style w:type="paragraph" w:styleId="4">
     <w:name w:val="heading 4"/>
-    <w:basedOn w:val="Normal"/>
-    <w:next w:val="Normal"/>
+    <w:basedOn w:val="a"/>
+    <w:next w:val="a"/>
     <w:qFormat/>
     <w:rsid w:val="00680E6C"/>
     <w:pPr>
@@ -5232,10 +5264,10 @@
       <w:sz w:val="22"/>
     </w:rPr>
   </w:style>
-  <w:style w:type="paragraph" w:styleId="Heading5">
+  <w:style w:type="paragraph" w:styleId="5">
     <w:name w:val="heading 5"/>
-    <w:basedOn w:val="Normal"/>
-    <w:next w:val="Normal"/>
+    <w:basedOn w:val="a"/>
+    <w:next w:val="a"/>
     <w:qFormat/>
     <w:rsid w:val="00680E6C"/>
     <w:pPr>
@@ -5252,10 +5284,10 @@
       <w:sz w:val="22"/>
     </w:rPr>
   </w:style>
-  <w:style w:type="paragraph" w:styleId="Heading6">
+  <w:style w:type="paragraph" w:styleId="6">
     <w:name w:val="heading 6"/>
-    <w:basedOn w:val="Normal"/>
-    <w:next w:val="Normal"/>
+    <w:basedOn w:val="a"/>
+    <w:next w:val="a"/>
     <w:qFormat/>
     <w:rsid w:val="00680E6C"/>
     <w:pPr>
@@ -5273,10 +5305,10 @@
       <w:sz w:val="22"/>
     </w:rPr>
   </w:style>
-  <w:style w:type="paragraph" w:styleId="Heading7">
+  <w:style w:type="paragraph" w:styleId="7">
     <w:name w:val="heading 7"/>
-    <w:basedOn w:val="Normal"/>
-    <w:next w:val="Normal"/>
+    <w:basedOn w:val="a"/>
+    <w:next w:val="a"/>
     <w:qFormat/>
     <w:rsid w:val="00680E6C"/>
     <w:pPr>
@@ -5293,10 +5325,10 @@
       <w:sz w:val="20"/>
     </w:rPr>
   </w:style>
-  <w:style w:type="paragraph" w:styleId="Heading8">
+  <w:style w:type="paragraph" w:styleId="8">
     <w:name w:val="heading 8"/>
-    <w:basedOn w:val="Normal"/>
-    <w:next w:val="Normal"/>
+    <w:basedOn w:val="a"/>
+    <w:next w:val="a"/>
     <w:qFormat/>
     <w:rsid w:val="00680E6C"/>
     <w:pPr>
@@ -5314,10 +5346,10 @@
       <w:sz w:val="20"/>
     </w:rPr>
   </w:style>
-  <w:style w:type="paragraph" w:styleId="Heading9">
+  <w:style w:type="paragraph" w:styleId="9">
     <w:name w:val="heading 9"/>
-    <w:basedOn w:val="Normal"/>
-    <w:next w:val="Normal"/>
+    <w:basedOn w:val="a"/>
+    <w:next w:val="a"/>
     <w:qFormat/>
     <w:rsid w:val="00680E6C"/>
     <w:pPr>
@@ -5335,13 +5367,13 @@
       <w:sz w:val="18"/>
     </w:rPr>
   </w:style>
-  <w:style w:type="character" w:default="1" w:styleId="DefaultParagraphFont">
+  <w:style w:type="character" w:default="1" w:styleId="a0">
     <w:name w:val="Default Paragraph Font"/>
     <w:uiPriority w:val="1"/>
     <w:semiHidden/>
     <w:unhideWhenUsed/>
   </w:style>
-  <w:style w:type="table" w:default="1" w:styleId="TableNormal">
+  <w:style w:type="table" w:default="1" w:styleId="a1">
     <w:name w:val="Normal Table"/>
     <w:uiPriority w:val="99"/>
     <w:semiHidden/>
@@ -5356,15 +5388,15 @@
       </w:tblCellMar>
     </w:tblPr>
   </w:style>
-  <w:style w:type="numbering" w:default="1" w:styleId="NoList">
+  <w:style w:type="numbering" w:default="1" w:styleId="a2">
     <w:name w:val="No List"/>
     <w:uiPriority w:val="99"/>
     <w:semiHidden/>
     <w:unhideWhenUsed/>
   </w:style>
-  <w:style w:type="paragraph" w:styleId="Footer">
+  <w:style w:type="paragraph" w:styleId="a3">
     <w:name w:val="footer"/>
-    <w:basedOn w:val="Normal"/>
+    <w:basedOn w:val="a"/>
     <w:rsid w:val="00680E6C"/>
     <w:pPr>
       <w:tabs>
@@ -5380,16 +5412,16 @@
   </w:style>
   <w:style w:type="paragraph" w:customStyle="1" w:styleId="bullet">
     <w:name w:val="bullet"/>
-    <w:basedOn w:val="Normal"/>
+    <w:basedOn w:val="a"/>
     <w:rsid w:val="00680E6C"/>
     <w:rPr>
       <w:rFonts w:ascii="Arial" w:hAnsi="Arial"/>
       <w:sz w:val="20"/>
     </w:rPr>
   </w:style>
-  <w:style w:type="paragraph" w:styleId="Header">
+  <w:style w:type="paragraph" w:styleId="a4">
     <w:name w:val="header"/>
-    <w:basedOn w:val="Normal"/>
+    <w:basedOn w:val="a"/>
     <w:rsid w:val="00680E6C"/>
     <w:pPr>
       <w:tabs>
@@ -5403,9 +5435,9 @@
       <w:sz w:val="20"/>
     </w:rPr>
   </w:style>
-  <w:style w:type="paragraph" w:customStyle="1" w:styleId="heading10">
+  <w:style w:type="paragraph" w:customStyle="1" w:styleId="heading1">
     <w:name w:val="heading1"/>
-    <w:basedOn w:val="Normal"/>
+    <w:basedOn w:val="a"/>
     <w:rsid w:val="00680E6C"/>
     <w:pPr>
       <w:tabs>
@@ -5416,10 +5448,10 @@
       </w:tabs>
     </w:pPr>
   </w:style>
-  <w:style w:type="paragraph" w:styleId="TOC1">
+  <w:style w:type="paragraph" w:styleId="10">
     <w:name w:val="toc 1"/>
-    <w:basedOn w:val="Normal"/>
-    <w:next w:val="Normal"/>
+    <w:basedOn w:val="a"/>
+    <w:next w:val="a"/>
     <w:uiPriority w:val="39"/>
     <w:rsid w:val="00680E6C"/>
     <w:pPr>
@@ -5436,10 +5468,10 @@
       <w:noProof/>
     </w:rPr>
   </w:style>
-  <w:style w:type="paragraph" w:styleId="TOC2">
+  <w:style w:type="paragraph" w:styleId="20">
     <w:name w:val="toc 2"/>
-    <w:basedOn w:val="Normal"/>
-    <w:next w:val="Normal"/>
+    <w:basedOn w:val="a"/>
+    <w:next w:val="a"/>
     <w:uiPriority w:val="39"/>
     <w:rsid w:val="00680E6C"/>
     <w:pPr>
@@ -5456,7 +5488,7 @@
   </w:style>
   <w:style w:type="paragraph" w:customStyle="1" w:styleId="level4">
     <w:name w:val="level 4"/>
-    <w:basedOn w:val="Normal"/>
+    <w:basedOn w:val="a"/>
     <w:rsid w:val="00680E6C"/>
     <w:pPr>
       <w:spacing w:before="120" w:after="120"/>
@@ -5465,7 +5497,7 @@
   </w:style>
   <w:style w:type="paragraph" w:customStyle="1" w:styleId="level5">
     <w:name w:val="level 5"/>
-    <w:basedOn w:val="Normal"/>
+    <w:basedOn w:val="a"/>
     <w:rsid w:val="00680E6C"/>
     <w:pPr>
       <w:tabs>
@@ -5474,9 +5506,9 @@
       <w:ind w:left="1440"/>
     </w:pPr>
   </w:style>
-  <w:style w:type="paragraph" w:styleId="Title">
+  <w:style w:type="paragraph" w:styleId="a5">
     <w:name w:val="Title"/>
-    <w:basedOn w:val="Normal"/>
+    <w:basedOn w:val="a"/>
     <w:qFormat/>
     <w:rsid w:val="00680E6C"/>
     <w:pPr>
@@ -5492,7 +5524,7 @@
   </w:style>
   <w:style w:type="paragraph" w:customStyle="1" w:styleId="TOCEntry">
     <w:name w:val="TOCEntry"/>
-    <w:basedOn w:val="Normal"/>
+    <w:basedOn w:val="a"/>
     <w:rsid w:val="00680E6C"/>
     <w:pPr>
       <w:keepNext/>
@@ -5504,10 +5536,10 @@
       <w:sz w:val="36"/>
     </w:rPr>
   </w:style>
-  <w:style w:type="paragraph" w:styleId="TOC3">
+  <w:style w:type="paragraph" w:styleId="30">
     <w:name w:val="toc 3"/>
-    <w:basedOn w:val="Normal"/>
-    <w:next w:val="Normal"/>
+    <w:basedOn w:val="a"/>
+    <w:next w:val="a"/>
     <w:semiHidden/>
     <w:rsid w:val="00680E6C"/>
     <w:pPr>
@@ -5522,10 +5554,10 @@
       <w:sz w:val="22"/>
     </w:rPr>
   </w:style>
-  <w:style w:type="paragraph" w:styleId="TOC4">
+  <w:style w:type="paragraph" w:styleId="40">
     <w:name w:val="toc 4"/>
-    <w:basedOn w:val="Normal"/>
-    <w:next w:val="Normal"/>
+    <w:basedOn w:val="a"/>
+    <w:next w:val="a"/>
     <w:semiHidden/>
     <w:rsid w:val="00680E6C"/>
     <w:pPr>
@@ -5535,10 +5567,10 @@
       <w:ind w:left="720"/>
     </w:pPr>
   </w:style>
-  <w:style w:type="paragraph" w:styleId="TOC5">
+  <w:style w:type="paragraph" w:styleId="50">
     <w:name w:val="toc 5"/>
-    <w:basedOn w:val="Normal"/>
-    <w:next w:val="Normal"/>
+    <w:basedOn w:val="a"/>
+    <w:next w:val="a"/>
     <w:semiHidden/>
     <w:rsid w:val="00680E6C"/>
     <w:pPr>
@@ -5548,10 +5580,10 @@
       <w:ind w:left="960"/>
     </w:pPr>
   </w:style>
-  <w:style w:type="paragraph" w:styleId="TOC6">
+  <w:style w:type="paragraph" w:styleId="60">
     <w:name w:val="toc 6"/>
-    <w:basedOn w:val="Normal"/>
-    <w:next w:val="Normal"/>
+    <w:basedOn w:val="a"/>
+    <w:next w:val="a"/>
     <w:semiHidden/>
     <w:rsid w:val="00680E6C"/>
     <w:pPr>
@@ -5561,10 +5593,10 @@
       <w:ind w:left="1200"/>
     </w:pPr>
   </w:style>
-  <w:style w:type="paragraph" w:styleId="TOC7">
+  <w:style w:type="paragraph" w:styleId="70">
     <w:name w:val="toc 7"/>
-    <w:basedOn w:val="Normal"/>
-    <w:next w:val="Normal"/>
+    <w:basedOn w:val="a"/>
+    <w:next w:val="a"/>
     <w:semiHidden/>
     <w:rsid w:val="00680E6C"/>
     <w:pPr>
@@ -5574,10 +5606,10 @@
       <w:ind w:left="1440"/>
     </w:pPr>
   </w:style>
-  <w:style w:type="paragraph" w:styleId="TOC8">
+  <w:style w:type="paragraph" w:styleId="80">
     <w:name w:val="toc 8"/>
-    <w:basedOn w:val="Normal"/>
-    <w:next w:val="Normal"/>
+    <w:basedOn w:val="a"/>
+    <w:next w:val="a"/>
     <w:semiHidden/>
     <w:rsid w:val="00680E6C"/>
     <w:pPr>
@@ -5587,10 +5619,10 @@
       <w:ind w:left="1680"/>
     </w:pPr>
   </w:style>
-  <w:style w:type="paragraph" w:styleId="TOC9">
+  <w:style w:type="paragraph" w:styleId="90">
     <w:name w:val="toc 9"/>
-    <w:basedOn w:val="Normal"/>
-    <w:next w:val="Normal"/>
+    <w:basedOn w:val="a"/>
+    <w:next w:val="a"/>
     <w:semiHidden/>
     <w:rsid w:val="00680E6C"/>
     <w:pPr>
@@ -5602,7 +5634,7 @@
   </w:style>
   <w:style w:type="paragraph" w:customStyle="1" w:styleId="template">
     <w:name w:val="template"/>
-    <w:basedOn w:val="Normal"/>
+    <w:basedOn w:val="a"/>
     <w:rsid w:val="00680E6C"/>
     <w:rPr>
       <w:rFonts w:ascii="Arial" w:hAnsi="Arial"/>
@@ -5610,14 +5642,14 @@
       <w:sz w:val="22"/>
     </w:rPr>
   </w:style>
-  <w:style w:type="character" w:styleId="PageNumber">
+  <w:style w:type="character" w:styleId="a6">
     <w:name w:val="page number"/>
-    <w:basedOn w:val="DefaultParagraphFont"/>
+    <w:basedOn w:val="a0"/>
     <w:rsid w:val="00680E6C"/>
   </w:style>
   <w:style w:type="paragraph" w:customStyle="1" w:styleId="level3text">
     <w:name w:val="level 3 text"/>
-    <w:basedOn w:val="Normal"/>
+    <w:basedOn w:val="a"/>
     <w:rsid w:val="00680E6C"/>
     <w:pPr>
       <w:spacing w:line="220" w:lineRule="exact"/>
@@ -5643,7 +5675,7 @@
   </w:style>
   <w:style w:type="paragraph" w:customStyle="1" w:styleId="ByLine">
     <w:name w:val="ByLine"/>
-    <w:basedOn w:val="Title"/>
+    <w:basedOn w:val="a5"/>
     <w:rsid w:val="00680E6C"/>
     <w:rPr>
       <w:sz w:val="28"/>
@@ -5651,7 +5683,7 @@
   </w:style>
   <w:style w:type="paragraph" w:customStyle="1" w:styleId="ChangeHistoryTitle">
     <w:name w:val="ChangeHistory Title"/>
-    <w:basedOn w:val="Normal"/>
+    <w:basedOn w:val="a"/>
     <w:rsid w:val="00680E6C"/>
     <w:pPr>
       <w:keepNext/>
@@ -5666,8 +5698,8 @@
   </w:style>
   <w:style w:type="paragraph" w:customStyle="1" w:styleId="SuperTitle">
     <w:name w:val="SuperTitle"/>
-    <w:basedOn w:val="Title"/>
-    <w:next w:val="Normal"/>
+    <w:basedOn w:val="a5"/>
+    <w:next w:val="a"/>
     <w:rsid w:val="00680E6C"/>
     <w:pPr>
       <w:pBdr>
@@ -5681,7 +5713,7 @@
   </w:style>
   <w:style w:type="paragraph" w:customStyle="1" w:styleId="line">
     <w:name w:val="line"/>
-    <w:basedOn w:val="Title"/>
+    <w:basedOn w:val="a5"/>
     <w:rsid w:val="00680E6C"/>
     <w:pPr>
       <w:pBdr>
@@ -5695,18 +5727,18 @@
   </w:style>
   <w:style w:type="character" w:customStyle="1" w:styleId="apple-style-span">
     <w:name w:val="apple-style-span"/>
-    <w:basedOn w:val="DefaultParagraphFont"/>
+    <w:basedOn w:val="a0"/>
     <w:rsid w:val="004403F8"/>
   </w:style>
   <w:style w:type="character" w:customStyle="1" w:styleId="apple-converted-space">
     <w:name w:val="apple-converted-space"/>
-    <w:basedOn w:val="DefaultParagraphFont"/>
+    <w:basedOn w:val="a0"/>
     <w:rsid w:val="00386DEE"/>
   </w:style>
-  <w:style w:type="paragraph" w:styleId="BalloonText">
+  <w:style w:type="paragraph" w:styleId="a7">
     <w:name w:val="Balloon Text"/>
-    <w:basedOn w:val="Normal"/>
-    <w:link w:val="BalloonTextChar"/>
+    <w:basedOn w:val="a"/>
+    <w:link w:val="a8"/>
     <w:semiHidden/>
     <w:unhideWhenUsed/>
     <w:rsid w:val="009F4B1F"/>
@@ -5719,10 +5751,10 @@
       <w:szCs w:val="18"/>
     </w:rPr>
   </w:style>
-  <w:style w:type="character" w:customStyle="1" w:styleId="BalloonTextChar">
-    <w:name w:val="Balloon Text Char"/>
-    <w:basedOn w:val="DefaultParagraphFont"/>
-    <w:link w:val="BalloonText"/>
+  <w:style w:type="character" w:customStyle="1" w:styleId="a8">
+    <w:name w:val="註解方塊文字 字元"/>
+    <w:basedOn w:val="a0"/>
+    <w:link w:val="a7"/>
     <w:semiHidden/>
     <w:rsid w:val="009F4B1F"/>
     <w:rPr>

</xml_diff>